<commit_message>
tambah validasi baru dan menu visualisasi data
</commit_message>
<xml_diff>
--- a/Dokumen TA/Paper/BAB II.docx
+++ b/Dokumen TA/Paper/BAB II.docx
@@ -153,10 +153,7 @@
         <w:t>Analisis sentimen merupakan</w:t>
       </w:r>
       <w:r>
-        <w:t xml:space="preserve"> </w:t>
-      </w:r>
-      <w:r>
-        <w:t xml:space="preserve">bidang penelitian yang sedang berlangsung di bidang </w:t>
+        <w:t xml:space="preserve"> bidang penelitian yang sedang berlangsung di bidang </w:t>
       </w:r>
       <w:r>
         <w:rPr>
@@ -216,19 +213,13 @@
         <w:t xml:space="preserve"> dkk, 2019) </w:t>
       </w:r>
       <w:r>
-        <w:t>(Medhat, dkk, 2014)</w:t>
-      </w:r>
-      <w:r>
-        <w:t xml:space="preserve">. </w:t>
+        <w:t xml:space="preserve">(Medhat, dkk, 2014). </w:t>
       </w:r>
       <w:r>
         <w:t>Saat ini, analisis sentimen banyak digunakan oleh peneliti sebagai salah satu cabang riset dalam ilmu komputer seiring dengan ledakan informasi di internet</w:t>
       </w:r>
       <w:r>
-        <w:t xml:space="preserve">. Twitter </w:t>
-      </w:r>
-      <w:r>
-        <w:t>merupakan salah satu media sosial yang paling populer untuk digunakan sebagai sumber data pada analisis teks</w:t>
+        <w:t>. Twitter merupakan salah satu media sosial yang paling populer untuk digunakan sebagai sumber data pada analisis teks</w:t>
       </w:r>
       <w:r>
         <w:t xml:space="preserve"> (Watrianthos</w:t>
@@ -277,13 +268,7 @@
         <w:t>Oktasari,</w:t>
       </w:r>
       <w:r>
-        <w:t xml:space="preserve"> </w:t>
-      </w:r>
-      <w:r>
-        <w:t>Herry</w:t>
-      </w:r>
-      <w:r>
-        <w:t>, 2016</w:t>
+        <w:t xml:space="preserve"> Herry, 2016</w:t>
       </w:r>
       <w:r>
         <w:t>).</w:t>
@@ -531,19 +516,13 @@
         <w:t xml:space="preserve"> </w:t>
       </w:r>
       <w:r>
-        <w:t xml:space="preserve">merupakan proses </w:t>
-      </w:r>
-      <w:r>
-        <w:t>mengumpulkan data dari sebuah laman</w:t>
-      </w:r>
-      <w:r>
-        <w:t xml:space="preserve"> </w:t>
-      </w:r>
-      <w:r>
-        <w:t>dan menyimpannya untuk dia</w:t>
-      </w:r>
-      <w:r>
-        <w:t>tur dan dianalisis lebih lanjut</w:t>
+        <w:t>merupakan proses mengumpulkan data dari sebuah laman</w:t>
+      </w:r>
+      <w:r>
+        <w:t xml:space="preserve"> </w:t>
+      </w:r>
+      <w:r>
+        <w:t>dan menyimpannya untuk diatur dan dianalisis lebih lanjut</w:t>
       </w:r>
       <w:r>
         <w:t xml:space="preserve"> (</w:t>
@@ -937,13 +916,7 @@
         <w:t xml:space="preserve"> </w:t>
       </w:r>
       <w:r>
-        <w:t>(</w:t>
-      </w:r>
-      <w:r>
-        <w:t>Nurul</w:t>
-      </w:r>
-      <w:r>
-        <w:t>, dkk, 2019)</w:t>
+        <w:t>(Nurul, dkk, 2019)</w:t>
       </w:r>
       <w:r>
         <w:t xml:space="preserve"> </w:t>
@@ -1108,10 +1081,7 @@
         <w:t>(Budi &amp; Nugroho, 2020)</w:t>
       </w:r>
       <w:r>
-        <w:t xml:space="preserve"> </w:t>
-      </w:r>
-      <w:r>
-        <w:t>(Nurul, dkk, 2019)</w:t>
+        <w:t xml:space="preserve"> (Nurul, dkk, 2019)</w:t>
       </w:r>
       <w:r>
         <w:t>.</w:t>
@@ -1183,10 +1153,7 @@
         <w:t xml:space="preserve"> (Budi &amp; Nugroho, 2020)</w:t>
       </w:r>
       <w:r>
-        <w:t xml:space="preserve"> </w:t>
-      </w:r>
-      <w:r>
-        <w:t>(Nurul, dkk, 2019)</w:t>
+        <w:t xml:space="preserve"> (Nurul, dkk, 2019)</w:t>
       </w:r>
       <w:r>
         <w:t xml:space="preserve">. </w:t>
@@ -1358,10 +1325,7 @@
         <w:t>kata gaul</w:t>
       </w:r>
       <w:r>
-        <w:t xml:space="preserve"> atau </w:t>
-      </w:r>
-      <w:r>
-        <w:t xml:space="preserve">modern, </w:t>
+        <w:t xml:space="preserve"> atau modern, </w:t>
       </w:r>
       <w:r>
         <w:t xml:space="preserve">ataupun kesalahan </w:t>
@@ -1370,10 +1334,7 @@
         <w:t>salah eja</w:t>
       </w:r>
       <w:r>
-        <w:t xml:space="preserve"> </w:t>
-      </w:r>
-      <w:r>
-        <w:t>(</w:t>
+        <w:t xml:space="preserve"> (</w:t>
       </w:r>
       <w:r>
         <w:t>Antinasari,</w:t>
@@ -1708,10 +1669,7 @@
         <w:t>)</w:t>
       </w:r>
       <w:r>
-        <w:t xml:space="preserve"> </w:t>
-      </w:r>
-      <w:r>
-        <w:t>(Nurul, dkk, 2019)</w:t>
+        <w:t xml:space="preserve"> (Nurul, dkk, 2019)</w:t>
       </w:r>
       <w:r>
         <w:t>.</w:t>
@@ -2036,10 +1994,7 @@
         <w:t xml:space="preserve"> negatif (</w:t>
       </w:r>
       <w:r>
-        <w:t>Asrofi</w:t>
-      </w:r>
-      <w:r>
-        <w:t>, 2017</w:t>
+        <w:t>Asrofi, 2017</w:t>
       </w:r>
       <w:r>
         <w:t>).</w:t>
@@ -2285,12 +2240,32 @@
         </w:rPr>
       </w:pPr>
       <m:oMath>
-        <m:r>
-          <w:rPr>
-            <w:rFonts w:ascii="Cambria Math" w:hAnsi="Cambria Math"/>
-          </w:rPr>
-          <m:t>kata positif</m:t>
-        </m:r>
+        <m:sSub>
+          <m:sSubPr>
+            <m:ctrlPr>
+              <w:rPr>
+                <w:rFonts w:ascii="Cambria Math" w:hAnsi="Cambria Math"/>
+                <w:i/>
+              </w:rPr>
+            </m:ctrlPr>
+          </m:sSubPr>
+          <m:e>
+            <m:r>
+              <w:rPr>
+                <w:rFonts w:ascii="Cambria Math" w:hAnsi="Cambria Math"/>
+              </w:rPr>
+              <m:t>kata positif</m:t>
+            </m:r>
+          </m:e>
+          <m:sub>
+            <m:r>
+              <w:rPr>
+                <w:rFonts w:ascii="Cambria Math" w:hAnsi="Cambria Math"/>
+              </w:rPr>
+              <m:t>x</m:t>
+            </m:r>
+          </m:sub>
+        </m:sSub>
       </m:oMath>
       <w:r>
         <w:rPr>
@@ -2302,7 +2277,7 @@
         <w:rPr>
           <w:rFonts w:eastAsiaTheme="minorEastAsia"/>
         </w:rPr>
-        <w:t>= bernilai bilangan</w:t>
+        <w:t>= bilangan</w:t>
       </w:r>
       <w:r>
         <w:rPr>
@@ -2321,6 +2296,19 @@
           <w:rFonts w:eastAsiaTheme="minorEastAsia"/>
         </w:rPr>
         <w:t xml:space="preserve"> atau nol</w:t>
+      </w:r>
+      <w:r>
+        <w:rPr>
+          <w:rFonts w:eastAsiaTheme="minorEastAsia"/>
+        </w:rPr>
+        <w:t xml:space="preserve"> pada </w:t>
+      </w:r>
+      <w:r>
+        <w:rPr>
+          <w:rFonts w:eastAsiaTheme="minorEastAsia"/>
+          <w:i/>
+        </w:rPr>
+        <w:t>x</w:t>
       </w:r>
     </w:p>
     <w:p>
@@ -2335,12 +2323,32 @@
         </w:rPr>
       </w:pPr>
       <m:oMath>
-        <m:r>
-          <w:rPr>
-            <w:rFonts w:ascii="Cambria Math" w:hAnsi="Cambria Math"/>
-          </w:rPr>
-          <m:t>kata negatif</m:t>
-        </m:r>
+        <m:sSub>
+          <m:sSubPr>
+            <m:ctrlPr>
+              <w:rPr>
+                <w:rFonts w:ascii="Cambria Math" w:hAnsi="Cambria Math"/>
+                <w:i/>
+              </w:rPr>
+            </m:ctrlPr>
+          </m:sSubPr>
+          <m:e>
+            <m:r>
+              <w:rPr>
+                <w:rFonts w:ascii="Cambria Math" w:hAnsi="Cambria Math"/>
+              </w:rPr>
+              <m:t>kata negatif</m:t>
+            </m:r>
+          </m:e>
+          <m:sub>
+            <m:r>
+              <w:rPr>
+                <w:rFonts w:ascii="Cambria Math" w:hAnsi="Cambria Math"/>
+              </w:rPr>
+              <m:t>x</m:t>
+            </m:r>
+          </m:sub>
+        </m:sSub>
       </m:oMath>
       <w:r>
         <w:rPr>
@@ -2353,13 +2361,26 @@
         <w:rPr>
           <w:rFonts w:eastAsiaTheme="minorEastAsia"/>
         </w:rPr>
-        <w:t xml:space="preserve"> bernilai bilangan bulat </w:t>
+        <w:t xml:space="preserve"> bilangan bulat </w:t>
       </w:r>
       <w:r>
         <w:rPr>
           <w:rFonts w:eastAsiaTheme="minorEastAsia"/>
         </w:rPr>
         <w:t>negatif atau nol</w:t>
+      </w:r>
+      <w:r>
+        <w:rPr>
+          <w:rFonts w:eastAsiaTheme="minorEastAsia"/>
+        </w:rPr>
+        <w:t xml:space="preserve"> pada </w:t>
+      </w:r>
+      <w:r>
+        <w:rPr>
+          <w:rFonts w:eastAsiaTheme="minorEastAsia"/>
+          <w:i/>
+        </w:rPr>
+        <w:t>x</w:t>
       </w:r>
     </w:p>
     <w:p>
@@ -2419,10 +2440,7 @@
         <w:t xml:space="preserve">h </w:t>
       </w:r>
       <w:r>
-        <w:t>pemberian kelas</w:t>
-      </w:r>
-      <w:r>
-        <w:t xml:space="preserve"> pada </w:t>
+        <w:t xml:space="preserve">pemberian kelas pada </w:t>
       </w:r>
       <w:r>
         <w:t>kalimat</w:t>
@@ -2467,13 +2485,7 @@
         <w:t xml:space="preserve"> </w:t>
       </w:r>
       <w:r>
-        <w:t xml:space="preserve"> </w:t>
-      </w:r>
-      <w:r>
-        <w:t>(Budi &amp; Nugroho, 2020)</w:t>
-      </w:r>
-      <w:r>
-        <w:t xml:space="preserve"> </w:t>
+        <w:t xml:space="preserve"> (Budi &amp; Nugroho, 2020) </w:t>
       </w:r>
       <w:r>
         <w:t>(Asrofi, 2017)</w:t>
@@ -2709,13 +2721,7 @@
         <w:t>-</w:t>
       </w:r>
       <w:r>
-        <w:t>IDF yang diaplikasikan pada fitur dapat diketahui bobot masing-m</w:t>
-      </w:r>
-      <w:r>
-        <w:t xml:space="preserve">asing kata terhadap dokumen </w:t>
-      </w:r>
-      <w:r>
-        <w:t>(</w:t>
+        <w:t>IDF yang diaplikasikan pada fitur dapat diketahui bobot masing-masing kata terhadap dokumen (</w:t>
       </w:r>
       <w:r>
         <w:t>Pandhu</w:t>
@@ -2727,10 +2733,7 @@
         <w:t>Wardhani</w:t>
       </w:r>
       <w:r>
-        <w:t>, 2020)</w:t>
-      </w:r>
-      <w:r>
-        <w:t xml:space="preserve">. </w:t>
+        <w:t xml:space="preserve">, 2020). </w:t>
       </w:r>
       <w:r>
         <w:t xml:space="preserve">TF-IDF merupakan keterkaitan antara </w:t>
@@ -2757,10 +2760,7 @@
         <w:t>requency</w:t>
       </w:r>
       <w:r>
-        <w:t xml:space="preserve"> (IDF) dengan persamaan sebagai berikut</w:t>
-      </w:r>
-      <w:r>
-        <w:t>:</w:t>
+        <w:t xml:space="preserve"> (IDF) dengan persamaan sebagai berikut:</w:t>
       </w:r>
       <w:r>
         <w:t xml:space="preserve"> </w:t>
@@ -2777,16 +2777,8 @@
           <m:r>
             <w:rPr>
               <w:rFonts w:ascii="Cambria Math" w:hAnsi="Cambria Math"/>
-              <w:sz w:val="28"/>
             </w:rPr>
-            <m:t>Wdt=TFdt ×</m:t>
-          </m:r>
-          <m:r>
-            <w:rPr>
-              <w:rFonts w:ascii="Cambria Math" w:hAnsi="Cambria Math"/>
-              <w:sz w:val="28"/>
-            </w:rPr>
-            <m:t xml:space="preserve"> </m:t>
+            <m:t xml:space="preserve">Wdt=TFdt × </m:t>
           </m:r>
           <m:d>
             <m:dPr>
@@ -2794,7 +2786,6 @@
                 <w:rPr>
                   <w:rFonts w:ascii="Cambria Math" w:hAnsi="Cambria Math"/>
                   <w:i/>
-                  <w:sz w:val="28"/>
                 </w:rPr>
               </m:ctrlPr>
             </m:dPr>
@@ -2805,7 +2796,6 @@
                     <w:rPr>
                       <w:rFonts w:ascii="Cambria Math" w:hAnsi="Cambria Math"/>
                       <w:i/>
-                      <w:sz w:val="28"/>
                     </w:rPr>
                   </m:ctrlPr>
                 </m:funcPr>
@@ -2816,7 +2806,6 @@
                     </m:rPr>
                     <w:rPr>
                       <w:rFonts w:ascii="Cambria Math" w:hAnsi="Cambria Math"/>
-                      <w:sz w:val="28"/>
                     </w:rPr>
                     <m:t>log</m:t>
                   </m:r>
@@ -2825,7 +2814,6 @@
                   <m:r>
                     <w:rPr>
                       <w:rFonts w:ascii="Cambria Math" w:hAnsi="Cambria Math"/>
-                      <w:sz w:val="28"/>
                     </w:rPr>
                     <m:t xml:space="preserve"> </m:t>
                   </m:r>
@@ -2835,7 +2823,6 @@
                         <w:rPr>
                           <w:rFonts w:ascii="Cambria Math" w:hAnsi="Cambria Math"/>
                           <w:i/>
-                          <w:sz w:val="28"/>
                         </w:rPr>
                       </m:ctrlPr>
                     </m:fPr>
@@ -2843,7 +2830,6 @@
                       <m:r>
                         <w:rPr>
                           <w:rFonts w:ascii="Cambria Math" w:hAnsi="Cambria Math"/>
-                          <w:sz w:val="28"/>
                         </w:rPr>
                         <m:t>N</m:t>
                       </m:r>
@@ -2852,7 +2838,6 @@
                       <m:r>
                         <w:rPr>
                           <w:rFonts w:ascii="Cambria Math" w:hAnsi="Cambria Math"/>
-                          <w:sz w:val="28"/>
                         </w:rPr>
                         <m:t>df</m:t>
                       </m:r>
@@ -2895,10 +2880,7 @@
         <w:t xml:space="preserve">= </w:t>
       </w:r>
       <w:r>
-        <w:t>bobot pad</w:t>
-      </w:r>
-      <w:r>
-        <w:t xml:space="preserve">a dokumen ke-d terhadap kata ke-t </w:t>
+        <w:t xml:space="preserve">bobot pada dokumen ke-d terhadap kata ke-t </w:t>
       </w:r>
     </w:p>
     <w:p>
@@ -3015,62 +2997,368 @@
     </w:p>
     <w:p>
       <w:pPr>
-        <w:ind w:left="709" w:firstLine="425"/>
-      </w:pPr>
-      <w:r>
-        <w:t>Metode Naive Bayes adalah sekumpulan algoritma pembelajaran yang diawasi berdasarkan penerapan teorema Bayes dengan asumsi "</w:t>
-      </w:r>
-      <w:r>
-        <w:t>naive</w:t>
-      </w:r>
-      <w:r>
-        <w:t xml:space="preserve">" dari independensi bersyarat antara setiap pasangan fitur yang diberi nilai variabel kelas. Teorema Bayes menyatakan hubungan berikut, dengan variabel kelas </w:t>
-      </w:r>
-      <w:r>
-        <w:rPr>
-          <w:i/>
-        </w:rPr>
-        <w:t>y</w:t>
-      </w:r>
-      <w:r>
-        <w:t xml:space="preserve"> dan vektor fitur dependen </w:t>
-      </w:r>
-      <w:r>
-        <w:rPr>
-          <w:i/>
-        </w:rPr>
-        <w:t>x</w:t>
-      </w:r>
-      <w:r>
-        <w:rPr>
-          <w:i/>
-          <w:vertAlign w:val="subscript"/>
-        </w:rPr>
-        <w:t>1</w:t>
-      </w:r>
-      <w:r>
-        <w:t xml:space="preserve"> melalui </w:t>
-      </w:r>
-      <w:r>
-        <w:rPr>
-          <w:i/>
-        </w:rPr>
-        <w:t>x</w:t>
-      </w:r>
-      <w:r>
-        <w:rPr>
-          <w:i/>
-          <w:vertAlign w:val="subscript"/>
-        </w:rPr>
-        <w:t>n</w:t>
-      </w:r>
-      <w:r>
-        <w:t>:</w:t>
+        <w:spacing w:line="276" w:lineRule="auto"/>
+        <w:ind w:left="720" w:firstLine="414"/>
+      </w:pPr>
+      <w:r>
+        <w:t>Naive Bayes Classifiier</w:t>
+      </w:r>
+      <w:r>
+        <w:t xml:space="preserve"> </w:t>
+      </w:r>
+      <w:r>
+        <w:t xml:space="preserve">adalah pengklasifikasi yang paling sederhana dan paling umum digunakan. Model klasifikasi </w:t>
+      </w:r>
+      <w:r>
+        <w:t>Naive</w:t>
+      </w:r>
+      <w:r>
+        <w:t xml:space="preserve"> Bayes menghitung probabilitas posterior suatu kelas, berdasarkan distribusi kata-kata dalam dokumen. Model bekerja dengan ekstraksi fitur </w:t>
+      </w:r>
+      <w:r>
+        <w:t>Bag of Word</w:t>
+      </w:r>
+      <w:r>
+        <w:t>s yang mengabaikan posisi kata dalam dokumen. Ini menggunakan Teorema Bayes untuk memprediksi probabilitas bahwa set fitu</w:t>
+      </w:r>
+      <w:r>
+        <w:t xml:space="preserve">r tertentu milik label tertentu </w:t>
+      </w:r>
+      <w:r>
+        <w:t>(Medhat, dkk, 2014)</w:t>
+      </w:r>
+      <w:r>
+        <w:t>.</w:t>
       </w:r>
     </w:p>
     <w:p>
       <w:pPr>
+        <w:spacing w:line="276" w:lineRule="auto"/>
+        <w:jc w:val="center"/>
+        <w:rPr>
+          <w:rFonts w:eastAsiaTheme="minorEastAsia" w:cs="Times New Roman"/>
+          <w:szCs w:val="24"/>
+        </w:rPr>
+      </w:pPr>
+      <m:oMathPara>
+        <m:oMath>
+          <m:r>
+            <w:rPr>
+              <w:rFonts w:ascii="Cambria Math" w:eastAsiaTheme="minorEastAsia" w:hAnsi="Cambria Math" w:cs="Times New Roman"/>
+              <w:szCs w:val="24"/>
+            </w:rPr>
+            <m:t>P</m:t>
+          </m:r>
+          <m:d>
+            <m:dPr>
+              <m:endChr m:val="|"/>
+              <m:ctrlPr>
+                <w:rPr>
+                  <w:rFonts w:ascii="Cambria Math" w:eastAsiaTheme="minorEastAsia" w:hAnsi="Cambria Math" w:cs="Times New Roman"/>
+                  <w:i/>
+                  <w:szCs w:val="24"/>
+                </w:rPr>
+              </m:ctrlPr>
+            </m:dPr>
+            <m:e>
+              <m:r>
+                <w:rPr>
+                  <w:rFonts w:ascii="Cambria Math" w:eastAsiaTheme="minorEastAsia" w:hAnsi="Cambria Math" w:cs="Times New Roman"/>
+                  <w:szCs w:val="24"/>
+                </w:rPr>
+                <m:t xml:space="preserve">label </m:t>
+              </m:r>
+            </m:e>
+          </m:d>
+          <m:r>
+            <w:rPr>
+              <w:rFonts w:ascii="Cambria Math" w:eastAsiaTheme="minorEastAsia" w:hAnsi="Cambria Math" w:cs="Times New Roman"/>
+              <w:szCs w:val="24"/>
+            </w:rPr>
+            <m:t xml:space="preserve"> features)= </m:t>
+          </m:r>
+          <m:f>
+            <m:fPr>
+              <m:ctrlPr>
+                <w:rPr>
+                  <w:rFonts w:ascii="Cambria Math" w:eastAsiaTheme="minorEastAsia" w:hAnsi="Cambria Math" w:cs="Times New Roman"/>
+                  <w:i/>
+                  <w:szCs w:val="24"/>
+                </w:rPr>
+              </m:ctrlPr>
+            </m:fPr>
+            <m:num>
+              <m:r>
+                <w:rPr>
+                  <w:rFonts w:ascii="Cambria Math" w:eastAsiaTheme="minorEastAsia" w:hAnsi="Cambria Math" w:cs="Times New Roman"/>
+                  <w:szCs w:val="24"/>
+                </w:rPr>
+                <m:t>P</m:t>
+              </m:r>
+              <m:d>
+                <m:dPr>
+                  <m:ctrlPr>
+                    <w:rPr>
+                      <w:rFonts w:ascii="Cambria Math" w:eastAsiaTheme="minorEastAsia" w:hAnsi="Cambria Math" w:cs="Times New Roman"/>
+                      <w:i/>
+                      <w:szCs w:val="24"/>
+                    </w:rPr>
+                  </m:ctrlPr>
+                </m:dPr>
+                <m:e>
+                  <m:r>
+                    <w:rPr>
+                      <w:rFonts w:ascii="Cambria Math" w:eastAsiaTheme="minorEastAsia" w:hAnsi="Cambria Math" w:cs="Times New Roman"/>
+                      <w:szCs w:val="24"/>
+                    </w:rPr>
+                    <m:t>label</m:t>
+                  </m:r>
+                </m:e>
+              </m:d>
+              <m:r>
+                <w:rPr>
+                  <w:rFonts w:ascii="Cambria Math" w:eastAsiaTheme="minorEastAsia" w:hAnsi="Cambria Math" w:cs="Times New Roman"/>
+                  <w:szCs w:val="24"/>
+                </w:rPr>
+                <m:t xml:space="preserve"> ×P</m:t>
+              </m:r>
+              <m:d>
+                <m:dPr>
+                  <m:endChr m:val="|"/>
+                  <m:ctrlPr>
+                    <w:rPr>
+                      <w:rFonts w:ascii="Cambria Math" w:eastAsiaTheme="minorEastAsia" w:hAnsi="Cambria Math" w:cs="Times New Roman"/>
+                      <w:i/>
+                      <w:szCs w:val="24"/>
+                    </w:rPr>
+                  </m:ctrlPr>
+                </m:dPr>
+                <m:e>
+                  <m:r>
+                    <w:rPr>
+                      <w:rFonts w:ascii="Cambria Math" w:eastAsiaTheme="minorEastAsia" w:hAnsi="Cambria Math" w:cs="Times New Roman"/>
+                      <w:szCs w:val="24"/>
+                    </w:rPr>
+                    <m:t xml:space="preserve">features </m:t>
+                  </m:r>
+                </m:e>
+              </m:d>
+              <m:r>
+                <w:rPr>
+                  <w:rFonts w:ascii="Cambria Math" w:eastAsiaTheme="minorEastAsia" w:hAnsi="Cambria Math" w:cs="Times New Roman"/>
+                  <w:szCs w:val="24"/>
+                </w:rPr>
+                <m:t>label)</m:t>
+              </m:r>
+            </m:num>
+            <m:den>
+              <m:r>
+                <w:rPr>
+                  <w:rFonts w:ascii="Cambria Math" w:eastAsiaTheme="minorEastAsia" w:hAnsi="Cambria Math" w:cs="Times New Roman"/>
+                  <w:szCs w:val="24"/>
+                </w:rPr>
+                <m:t>P(features)</m:t>
+              </m:r>
+            </m:den>
+          </m:f>
+        </m:oMath>
+      </m:oMathPara>
+    </w:p>
+    <w:p>
+      <w:pPr>
+        <w:spacing w:after="0"/>
         <w:ind w:left="709"/>
+        <w:jc w:val="left"/>
+      </w:pPr>
+      <w:r>
+        <w:rPr>
+          <w:rFonts w:eastAsiaTheme="minorEastAsia" w:cs="Times New Roman"/>
+          <w:szCs w:val="24"/>
+        </w:rPr>
+        <w:tab/>
+      </w:r>
+      <w:r>
+        <w:t>Keterangan:</w:t>
+      </w:r>
+    </w:p>
+    <w:p>
+      <w:pPr>
+        <w:tabs>
+          <w:tab w:val="left" w:pos="2694"/>
+        </w:tabs>
+        <w:spacing w:after="0"/>
+        <w:ind w:left="709"/>
+        <w:jc w:val="left"/>
+      </w:pPr>
+      <w:r>
+        <w:rPr>
+          <w:i/>
+        </w:rPr>
+        <w:t>P(label)</w:t>
+      </w:r>
+      <w:r>
+        <w:tab/>
+      </w:r>
+      <w:r>
+        <w:t xml:space="preserve">= </w:t>
+      </w:r>
+      <w:r>
+        <w:t>probabilitas sebelumnya dari sebuah label</w:t>
+      </w:r>
+    </w:p>
+    <w:p>
+      <w:pPr>
+        <w:tabs>
+          <w:tab w:val="left" w:pos="1560"/>
+          <w:tab w:val="left" w:pos="2694"/>
+        </w:tabs>
+        <w:spacing w:after="0"/>
+        <w:ind w:left="2880" w:hanging="2171"/>
+        <w:jc w:val="left"/>
+        <w:rPr>
+          <w:rFonts w:eastAsiaTheme="minorEastAsia"/>
+        </w:rPr>
+      </w:pPr>
+      <w:r>
+        <w:rPr>
+          <w:i/>
+        </w:rPr>
+        <w:t>P(features | label)</w:t>
+      </w:r>
+      <w:r>
+        <w:rPr>
+          <w:rFonts w:eastAsiaTheme="minorEastAsia"/>
+        </w:rPr>
+        <w:tab/>
+      </w:r>
+      <w:r>
+        <w:rPr>
+          <w:rFonts w:eastAsiaTheme="minorEastAsia"/>
+        </w:rPr>
+        <w:t xml:space="preserve">= </w:t>
+      </w:r>
+      <w:r>
+        <w:t xml:space="preserve">probabilitas </w:t>
+      </w:r>
+      <w:r>
+        <w:t xml:space="preserve">sebelumnya bahwa kumpulan fitur </w:t>
+      </w:r>
+      <w:r>
+        <w:t>tertentu diklasifikasikan sebagai label</w:t>
+      </w:r>
+    </w:p>
+    <w:p>
+      <w:pPr>
+        <w:tabs>
+          <w:tab w:val="left" w:pos="2694"/>
+        </w:tabs>
+        <w:ind w:left="2880" w:hanging="2171"/>
+        <w:jc w:val="left"/>
+        <w:rPr>
+          <w:rFonts w:eastAsiaTheme="minorEastAsia"/>
+        </w:rPr>
+      </w:pPr>
+      <w:r>
+        <w:rPr>
+          <w:i/>
+        </w:rPr>
+        <w:t>P(features</w:t>
+      </w:r>
+      <w:r>
+        <w:rPr>
+          <w:i/>
+        </w:rPr>
+        <w:t>)</w:t>
+      </w:r>
+      <w:r>
+        <w:rPr>
+          <w:rFonts w:eastAsiaTheme="minorEastAsia"/>
+        </w:rPr>
+        <w:tab/>
+      </w:r>
+      <w:r>
+        <w:rPr>
+          <w:rFonts w:eastAsiaTheme="minorEastAsia"/>
+        </w:rPr>
+        <w:t xml:space="preserve">= </w:t>
+      </w:r>
+      <w:r>
+        <w:rPr>
+          <w:rFonts w:eastAsiaTheme="minorEastAsia"/>
+        </w:rPr>
+        <w:t>probabilitas sebelumn</w:t>
+      </w:r>
+      <w:r>
+        <w:rPr>
+          <w:rFonts w:eastAsiaTheme="minorEastAsia"/>
+        </w:rPr>
+        <w:t xml:space="preserve">ya dari kumpulan fitur tertentu </w:t>
+      </w:r>
+      <w:r>
+        <w:rPr>
+          <w:rFonts w:eastAsiaTheme="minorEastAsia"/>
+        </w:rPr>
+        <w:t>terjadi</w:t>
+      </w:r>
+    </w:p>
+    <w:p>
+      <w:pPr>
+        <w:pStyle w:val="ListParagraph"/>
+        <w:numPr>
+          <w:ilvl w:val="1"/>
+          <w:numId w:val="11"/>
+        </w:numPr>
+        <w:ind w:left="1560" w:hanging="851"/>
+      </w:pPr>
+      <w:r>
+        <w:t>Bernoulli Naive Bayes</w:t>
+      </w:r>
+    </w:p>
+    <w:p>
+      <w:pPr>
+        <w:ind w:left="1560" w:firstLine="425"/>
+      </w:pPr>
+      <w:r>
+        <w:t xml:space="preserve">Bernoulli </w:t>
+      </w:r>
+      <w:r>
+        <w:t>Naive Bayes</w:t>
+      </w:r>
+      <w:r>
+        <w:t xml:space="preserve"> mengimplementasikan pelatihan </w:t>
+      </w:r>
+      <w:r>
+        <w:t xml:space="preserve">Naive </w:t>
+      </w:r>
+      <w:r>
+        <w:t xml:space="preserve">Bayes dan algoritma klasifikasi untuk data yang didistribusikan sesuai dengan distribusi Bernoulli multivariat; yaitu, mungkin ada beberapa fitur tetapi masing-masing dianggap sebagai variabel bernilai biner (Bernoulli, boolean). Oleh karena itu, kelas ini membutuhkan sampel untuk direpresentasikan sebagai vektor fitur bernilai biner; jika diberikan jenis data lain, instance BernoulliNB dapat melakukan binarisasi inputnya (bergantung pada parameter </w:t>
+      </w:r>
+      <w:r>
+        <w:lastRenderedPageBreak/>
+        <w:t>binarize)</w:t>
+      </w:r>
+      <w:r>
+        <w:t xml:space="preserve"> </w:t>
+      </w:r>
+      <w:r>
+        <w:rPr>
+          <w:color w:val="FF0000"/>
+        </w:rPr>
+        <w:t>(Manning, dkk., 2008)</w:t>
+      </w:r>
+      <w:r>
+        <w:t>.</w:t>
+      </w:r>
+      <w:r>
+        <w:t xml:space="preserve"> Adapun rumus yang digunakan adalah sebagai berikut:</w:t>
+      </w:r>
+    </w:p>
+    <w:p>
+      <w:pPr>
+        <w:pStyle w:val="ListParagraph"/>
+        <w:spacing w:line="480" w:lineRule="auto"/>
+        <w:ind w:left="1560"/>
+        <w:jc w:val="center"/>
         <w:rPr>
           <w:rFonts w:eastAsiaTheme="minorEastAsia"/>
           <w:sz w:val="28"/>
@@ -3081,7 +3369,6 @@
           <m:r>
             <w:rPr>
               <w:rFonts w:ascii="Cambria Math" w:hAnsi="Cambria Math"/>
-              <w:sz w:val="28"/>
             </w:rPr>
             <m:t>P</m:t>
           </m:r>
@@ -3091,343 +3378,6 @@
                 <w:rPr>
                   <w:rFonts w:ascii="Cambria Math" w:hAnsi="Cambria Math"/>
                   <w:i/>
-                  <w:sz w:val="28"/>
-                </w:rPr>
-              </m:ctrlPr>
-            </m:dPr>
-            <m:e>
-              <m:r>
-                <w:rPr>
-                  <w:rFonts w:ascii="Cambria Math" w:hAnsi="Cambria Math"/>
-                  <w:sz w:val="28"/>
-                </w:rPr>
-                <m:t xml:space="preserve">y </m:t>
-              </m:r>
-            </m:e>
-            <m:e>
-              <m:r>
-                <w:rPr>
-                  <w:rFonts w:ascii="Cambria Math" w:hAnsi="Cambria Math"/>
-                  <w:sz w:val="28"/>
-                </w:rPr>
-                <m:t xml:space="preserve"> </m:t>
-              </m:r>
-              <m:sSub>
-                <m:sSubPr>
-                  <m:ctrlPr>
-                    <w:rPr>
-                      <w:rFonts w:ascii="Cambria Math" w:hAnsi="Cambria Math"/>
-                      <w:i/>
-                      <w:sz w:val="28"/>
-                    </w:rPr>
-                  </m:ctrlPr>
-                </m:sSubPr>
-                <m:e>
-                  <m:r>
-                    <w:rPr>
-                      <w:rFonts w:ascii="Cambria Math" w:hAnsi="Cambria Math"/>
-                      <w:sz w:val="28"/>
-                    </w:rPr>
-                    <m:t>x</m:t>
-                  </m:r>
-                </m:e>
-                <m:sub>
-                  <m:r>
-                    <w:rPr>
-                      <w:rFonts w:ascii="Cambria Math" w:hAnsi="Cambria Math"/>
-                      <w:sz w:val="28"/>
-                    </w:rPr>
-                    <m:t>1</m:t>
-                  </m:r>
-                </m:sub>
-              </m:sSub>
-              <m:r>
-                <w:rPr>
-                  <w:rFonts w:ascii="Cambria Math" w:hAnsi="Cambria Math"/>
-                  <w:sz w:val="28"/>
-                </w:rPr>
-                <m:t>, …,</m:t>
-              </m:r>
-              <m:sSub>
-                <m:sSubPr>
-                  <m:ctrlPr>
-                    <w:rPr>
-                      <w:rFonts w:ascii="Cambria Math" w:hAnsi="Cambria Math"/>
-                      <w:i/>
-                      <w:sz w:val="28"/>
-                    </w:rPr>
-                  </m:ctrlPr>
-                </m:sSubPr>
-                <m:e>
-                  <m:r>
-                    <w:rPr>
-                      <w:rFonts w:ascii="Cambria Math" w:hAnsi="Cambria Math"/>
-                      <w:sz w:val="28"/>
-                    </w:rPr>
-                    <m:t>x</m:t>
-                  </m:r>
-                </m:e>
-                <m:sub>
-                  <m:r>
-                    <w:rPr>
-                      <w:rFonts w:ascii="Cambria Math" w:hAnsi="Cambria Math"/>
-                      <w:sz w:val="28"/>
-                    </w:rPr>
-                    <m:t>n</m:t>
-                  </m:r>
-                </m:sub>
-              </m:sSub>
-            </m:e>
-          </m:d>
-          <m:r>
-            <w:rPr>
-              <w:rFonts w:ascii="Cambria Math" w:hAnsi="Cambria Math"/>
-              <w:sz w:val="28"/>
-            </w:rPr>
-            <m:t xml:space="preserve">= </m:t>
-          </m:r>
-          <m:f>
-            <m:fPr>
-              <m:ctrlPr>
-                <w:rPr>
-                  <w:rFonts w:ascii="Cambria Math" w:hAnsi="Cambria Math"/>
-                  <w:i/>
-                  <w:sz w:val="28"/>
-                </w:rPr>
-              </m:ctrlPr>
-            </m:fPr>
-            <m:num>
-              <m:r>
-                <w:rPr>
-                  <w:rFonts w:ascii="Cambria Math" w:hAnsi="Cambria Math"/>
-                  <w:sz w:val="28"/>
-                </w:rPr>
-                <m:t>P</m:t>
-              </m:r>
-              <m:d>
-                <m:dPr>
-                  <m:ctrlPr>
-                    <w:rPr>
-                      <w:rFonts w:ascii="Cambria Math" w:hAnsi="Cambria Math"/>
-                      <w:i/>
-                      <w:sz w:val="28"/>
-                    </w:rPr>
-                  </m:ctrlPr>
-                </m:dPr>
-                <m:e>
-                  <m:r>
-                    <w:rPr>
-                      <w:rFonts w:ascii="Cambria Math" w:hAnsi="Cambria Math"/>
-                      <w:sz w:val="28"/>
-                    </w:rPr>
-                    <m:t>y</m:t>
-                  </m:r>
-                </m:e>
-              </m:d>
-              <m:r>
-                <w:rPr>
-                  <w:rFonts w:ascii="Cambria Math" w:hAnsi="Cambria Math"/>
-                  <w:sz w:val="28"/>
-                </w:rPr>
-                <m:t xml:space="preserve"> P(</m:t>
-              </m:r>
-              <m:sSub>
-                <m:sSubPr>
-                  <m:ctrlPr>
-                    <w:rPr>
-                      <w:rFonts w:ascii="Cambria Math" w:hAnsi="Cambria Math"/>
-                      <w:i/>
-                      <w:sz w:val="28"/>
-                    </w:rPr>
-                  </m:ctrlPr>
-                </m:sSubPr>
-                <m:e>
-                  <m:r>
-                    <w:rPr>
-                      <w:rFonts w:ascii="Cambria Math" w:hAnsi="Cambria Math"/>
-                      <w:sz w:val="28"/>
-                    </w:rPr>
-                    <m:t>x</m:t>
-                  </m:r>
-                </m:e>
-                <m:sub>
-                  <m:r>
-                    <w:rPr>
-                      <w:rFonts w:ascii="Cambria Math" w:hAnsi="Cambria Math"/>
-                      <w:sz w:val="28"/>
-                    </w:rPr>
-                    <m:t>1</m:t>
-                  </m:r>
-                </m:sub>
-              </m:sSub>
-              <m:r>
-                <w:rPr>
-                  <w:rFonts w:ascii="Cambria Math" w:hAnsi="Cambria Math"/>
-                  <w:sz w:val="28"/>
-                </w:rPr>
-                <m:t>, …,</m:t>
-              </m:r>
-              <m:sSub>
-                <m:sSubPr>
-                  <m:ctrlPr>
-                    <w:rPr>
-                      <w:rFonts w:ascii="Cambria Math" w:hAnsi="Cambria Math"/>
-                      <w:i/>
-                      <w:sz w:val="28"/>
-                    </w:rPr>
-                  </m:ctrlPr>
-                </m:sSubPr>
-                <m:e>
-                  <m:r>
-                    <w:rPr>
-                      <w:rFonts w:ascii="Cambria Math" w:hAnsi="Cambria Math"/>
-                      <w:sz w:val="28"/>
-                    </w:rPr>
-                    <m:t>x</m:t>
-                  </m:r>
-                </m:e>
-                <m:sub>
-                  <m:r>
-                    <w:rPr>
-                      <w:rFonts w:ascii="Cambria Math" w:hAnsi="Cambria Math"/>
-                      <w:sz w:val="28"/>
-                    </w:rPr>
-                    <m:t>n</m:t>
-                  </m:r>
-                </m:sub>
-              </m:sSub>
-              <m:r>
-                <w:rPr>
-                  <w:rFonts w:ascii="Cambria Math" w:hAnsi="Cambria Math"/>
-                  <w:sz w:val="28"/>
-                </w:rPr>
-                <m:t xml:space="preserve"> | y)</m:t>
-              </m:r>
-            </m:num>
-            <m:den>
-              <m:r>
-                <w:rPr>
-                  <w:rFonts w:ascii="Cambria Math" w:hAnsi="Cambria Math"/>
-                  <w:sz w:val="28"/>
-                </w:rPr>
-                <m:t>P(</m:t>
-              </m:r>
-              <m:sSub>
-                <m:sSubPr>
-                  <m:ctrlPr>
-                    <w:rPr>
-                      <w:rFonts w:ascii="Cambria Math" w:hAnsi="Cambria Math"/>
-                      <w:i/>
-                      <w:sz w:val="28"/>
-                    </w:rPr>
-                  </m:ctrlPr>
-                </m:sSubPr>
-                <m:e>
-                  <m:r>
-                    <w:rPr>
-                      <w:rFonts w:ascii="Cambria Math" w:hAnsi="Cambria Math"/>
-                      <w:sz w:val="28"/>
-                    </w:rPr>
-                    <m:t>x</m:t>
-                  </m:r>
-                </m:e>
-                <m:sub>
-                  <m:r>
-                    <w:rPr>
-                      <w:rFonts w:ascii="Cambria Math" w:hAnsi="Cambria Math"/>
-                      <w:sz w:val="28"/>
-                    </w:rPr>
-                    <m:t>1</m:t>
-                  </m:r>
-                </m:sub>
-              </m:sSub>
-              <m:r>
-                <w:rPr>
-                  <w:rFonts w:ascii="Cambria Math" w:hAnsi="Cambria Math"/>
-                  <w:sz w:val="28"/>
-                </w:rPr>
-                <m:t>, …,</m:t>
-              </m:r>
-              <m:sSub>
-                <m:sSubPr>
-                  <m:ctrlPr>
-                    <w:rPr>
-                      <w:rFonts w:ascii="Cambria Math" w:hAnsi="Cambria Math"/>
-                      <w:i/>
-                      <w:sz w:val="28"/>
-                    </w:rPr>
-                  </m:ctrlPr>
-                </m:sSubPr>
-                <m:e>
-                  <m:r>
-                    <w:rPr>
-                      <w:rFonts w:ascii="Cambria Math" w:hAnsi="Cambria Math"/>
-                      <w:sz w:val="28"/>
-                    </w:rPr>
-                    <m:t>x</m:t>
-                  </m:r>
-                </m:e>
-                <m:sub>
-                  <m:r>
-                    <w:rPr>
-                      <w:rFonts w:ascii="Cambria Math" w:hAnsi="Cambria Math"/>
-                      <w:sz w:val="28"/>
-                    </w:rPr>
-                    <m:t>n</m:t>
-                  </m:r>
-                </m:sub>
-              </m:sSub>
-              <m:r>
-                <w:rPr>
-                  <w:rFonts w:ascii="Cambria Math" w:hAnsi="Cambria Math"/>
-                  <w:sz w:val="28"/>
-                </w:rPr>
-                <m:t>)</m:t>
-              </m:r>
-            </m:den>
-          </m:f>
-        </m:oMath>
-      </m:oMathPara>
-    </w:p>
-    <w:p>
-      <w:pPr>
-        <w:ind w:firstLine="709"/>
-      </w:pPr>
-      <w:r>
-        <w:t>Menggunakan asumsi bersyarat naive maka</w:t>
-      </w:r>
-      <w:r>
-        <w:t>:</w:t>
-      </w:r>
-    </w:p>
-    <w:p>
-      <w:pPr>
-        <w:ind w:left="709"/>
-        <w:rPr>
-          <w:rFonts w:eastAsiaTheme="minorEastAsia"/>
-          <w:sz w:val="28"/>
-        </w:rPr>
-      </w:pPr>
-      <m:oMathPara>
-        <m:oMathParaPr>
-          <m:jc m:val="center"/>
-        </m:oMathParaPr>
-        <m:oMath>
-          <m:r>
-            <w:rPr>
-              <w:rFonts w:ascii="Cambria Math" w:hAnsi="Cambria Math"/>
-              <w:sz w:val="28"/>
-            </w:rPr>
-            <m:t>P</m:t>
-          </m:r>
-          <m:d>
-            <m:dPr>
-              <m:endChr m:val="|"/>
-              <m:ctrlPr>
-                <w:rPr>
-                  <w:rFonts w:ascii="Cambria Math" w:hAnsi="Cambria Math"/>
-                  <w:i/>
-                  <w:sz w:val="28"/>
                 </w:rPr>
               </m:ctrlPr>
             </m:dPr>
@@ -3438,7 +3388,6 @@
                     <w:rPr>
                       <w:rFonts w:ascii="Cambria Math" w:hAnsi="Cambria Math"/>
                       <w:i/>
-                      <w:sz w:val="28"/>
                     </w:rPr>
                   </m:ctrlPr>
                 </m:sSubPr>
@@ -3446,7 +3395,6 @@
                   <m:r>
                     <w:rPr>
                       <w:rFonts w:ascii="Cambria Math" w:hAnsi="Cambria Math"/>
-                      <w:sz w:val="28"/>
                     </w:rPr>
                     <m:t>x</m:t>
                   </m:r>
@@ -3455,7 +3403,6 @@
                   <m:r>
                     <w:rPr>
                       <w:rFonts w:ascii="Cambria Math" w:hAnsi="Cambria Math"/>
-                      <w:sz w:val="28"/>
                     </w:rPr>
                     <m:t>i</m:t>
                   </m:r>
@@ -3464,160 +3411,22 @@
               <m:r>
                 <w:rPr>
                   <w:rFonts w:ascii="Cambria Math" w:hAnsi="Cambria Math"/>
-                  <w:sz w:val="28"/>
                 </w:rPr>
                 <m:t xml:space="preserve"> </m:t>
+              </m:r>
+            </m:e>
+            <m:e>
+              <m:r>
+                <w:rPr>
+                  <w:rFonts w:ascii="Cambria Math" w:hAnsi="Cambria Math"/>
+                </w:rPr>
+                <m:t xml:space="preserve"> y</m:t>
               </m:r>
             </m:e>
           </m:d>
           <m:r>
             <w:rPr>
               <w:rFonts w:ascii="Cambria Math" w:hAnsi="Cambria Math"/>
-              <w:sz w:val="28"/>
-            </w:rPr>
-            <m:t xml:space="preserve">y, </m:t>
-          </m:r>
-          <m:sSub>
-            <m:sSubPr>
-              <m:ctrlPr>
-                <w:rPr>
-                  <w:rFonts w:ascii="Cambria Math" w:hAnsi="Cambria Math"/>
-                  <w:i/>
-                  <w:sz w:val="28"/>
-                </w:rPr>
-              </m:ctrlPr>
-            </m:sSubPr>
-            <m:e>
-              <m:r>
-                <w:rPr>
-                  <w:rFonts w:ascii="Cambria Math" w:hAnsi="Cambria Math"/>
-                  <w:sz w:val="28"/>
-                </w:rPr>
-                <m:t>x</m:t>
-              </m:r>
-            </m:e>
-            <m:sub>
-              <m:r>
-                <w:rPr>
-                  <w:rFonts w:ascii="Cambria Math" w:hAnsi="Cambria Math"/>
-                  <w:sz w:val="28"/>
-                </w:rPr>
-                <m:t>1</m:t>
-              </m:r>
-            </m:sub>
-          </m:sSub>
-          <m:r>
-            <w:rPr>
-              <w:rFonts w:ascii="Cambria Math" w:hAnsi="Cambria Math"/>
-              <w:sz w:val="28"/>
-            </w:rPr>
-            <m:t>, …,</m:t>
-          </m:r>
-          <m:sSub>
-            <m:sSubPr>
-              <m:ctrlPr>
-                <w:rPr>
-                  <w:rFonts w:ascii="Cambria Math" w:hAnsi="Cambria Math"/>
-                  <w:i/>
-                  <w:sz w:val="28"/>
-                </w:rPr>
-              </m:ctrlPr>
-            </m:sSubPr>
-            <m:e>
-              <m:r>
-                <w:rPr>
-                  <w:rFonts w:ascii="Cambria Math" w:hAnsi="Cambria Math"/>
-                  <w:sz w:val="28"/>
-                </w:rPr>
-                <m:t>x</m:t>
-              </m:r>
-            </m:e>
-            <m:sub>
-              <m:r>
-                <w:rPr>
-                  <w:rFonts w:ascii="Cambria Math" w:hAnsi="Cambria Math"/>
-                  <w:sz w:val="28"/>
-                </w:rPr>
-                <m:t>i-1</m:t>
-              </m:r>
-            </m:sub>
-          </m:sSub>
-          <m:r>
-            <w:rPr>
-              <w:rFonts w:ascii="Cambria Math" w:hAnsi="Cambria Math"/>
-              <w:sz w:val="28"/>
-            </w:rPr>
-            <m:t xml:space="preserve">, </m:t>
-          </m:r>
-          <m:sSub>
-            <m:sSubPr>
-              <m:ctrlPr>
-                <w:rPr>
-                  <w:rFonts w:ascii="Cambria Math" w:hAnsi="Cambria Math"/>
-                  <w:i/>
-                  <w:sz w:val="28"/>
-                </w:rPr>
-              </m:ctrlPr>
-            </m:sSubPr>
-            <m:e>
-              <m:r>
-                <w:rPr>
-                  <w:rFonts w:ascii="Cambria Math" w:hAnsi="Cambria Math"/>
-                  <w:sz w:val="28"/>
-                </w:rPr>
-                <m:t>x</m:t>
-              </m:r>
-            </m:e>
-            <m:sub>
-              <m:r>
-                <w:rPr>
-                  <w:rFonts w:ascii="Cambria Math" w:hAnsi="Cambria Math"/>
-                  <w:sz w:val="28"/>
-                </w:rPr>
-                <m:t>i+1</m:t>
-              </m:r>
-            </m:sub>
-          </m:sSub>
-          <m:r>
-            <w:rPr>
-              <w:rFonts w:ascii="Cambria Math" w:hAnsi="Cambria Math"/>
-              <w:sz w:val="28"/>
-            </w:rPr>
-            <m:t>, …,</m:t>
-          </m:r>
-          <m:sSub>
-            <m:sSubPr>
-              <m:ctrlPr>
-                <w:rPr>
-                  <w:rFonts w:ascii="Cambria Math" w:hAnsi="Cambria Math"/>
-                  <w:i/>
-                  <w:sz w:val="28"/>
-                </w:rPr>
-              </m:ctrlPr>
-            </m:sSubPr>
-            <m:e>
-              <m:r>
-                <w:rPr>
-                  <w:rFonts w:ascii="Cambria Math" w:hAnsi="Cambria Math"/>
-                  <w:sz w:val="28"/>
-                </w:rPr>
-                <m:t>x</m:t>
-              </m:r>
-            </m:e>
-            <m:sub>
-              <m:r>
-                <w:rPr>
-                  <w:rFonts w:ascii="Cambria Math" w:hAnsi="Cambria Math"/>
-                  <w:sz w:val="28"/>
-                </w:rPr>
-                <m:t>n</m:t>
-              </m:r>
-            </m:sub>
-          </m:sSub>
-          <m:r>
-            <w:rPr>
-              <w:rFonts w:ascii="Cambria Math" w:hAnsi="Cambria Math"/>
-              <w:sz w:val="28"/>
             </w:rPr>
             <m:t>=P</m:t>
           </m:r>
@@ -3628,109 +3437,6 @@
                 <w:rPr>
                   <w:rFonts w:ascii="Cambria Math" w:hAnsi="Cambria Math"/>
                   <w:i/>
-                  <w:sz w:val="28"/>
-                </w:rPr>
-              </m:ctrlPr>
-            </m:dPr>
-            <m:e>
-              <m:sSub>
-                <m:sSubPr>
-                  <m:ctrlPr>
-                    <w:rPr>
-                      <w:rFonts w:ascii="Cambria Math" w:hAnsi="Cambria Math"/>
-                      <w:i/>
-                      <w:sz w:val="28"/>
-                    </w:rPr>
-                  </m:ctrlPr>
-                </m:sSubPr>
-                <m:e>
-                  <m:r>
-                    <w:rPr>
-                      <w:rFonts w:ascii="Cambria Math" w:hAnsi="Cambria Math"/>
-                      <w:sz w:val="28"/>
-                    </w:rPr>
-                    <m:t>x</m:t>
-                  </m:r>
-                </m:e>
-                <m:sub>
-                  <m:r>
-                    <w:rPr>
-                      <w:rFonts w:ascii="Cambria Math" w:hAnsi="Cambria Math"/>
-                      <w:sz w:val="28"/>
-                    </w:rPr>
-                    <m:t>i</m:t>
-                  </m:r>
-                </m:sub>
-              </m:sSub>
-              <m:r>
-                <w:rPr>
-                  <w:rFonts w:ascii="Cambria Math" w:hAnsi="Cambria Math"/>
-                  <w:sz w:val="28"/>
-                </w:rPr>
-                <m:t xml:space="preserve"> </m:t>
-              </m:r>
-            </m:e>
-          </m:d>
-          <m:r>
-            <w:rPr>
-              <w:rFonts w:ascii="Cambria Math" w:hAnsi="Cambria Math"/>
-              <w:sz w:val="28"/>
-            </w:rPr>
-            <m:t>y)</m:t>
-          </m:r>
-        </m:oMath>
-      </m:oMathPara>
-    </w:p>
-    <w:p>
-      <w:pPr>
-        <w:spacing w:after="0" w:line="480" w:lineRule="auto"/>
-        <w:ind w:left="709"/>
-      </w:pPr>
-      <w:r>
-        <w:t xml:space="preserve">untuk semua </w:t>
-      </w:r>
-      <w:r>
-        <w:rPr>
-          <w:i/>
-        </w:rPr>
-        <w:t>i</w:t>
-      </w:r>
-      <w:r>
-        <w:t>,</w:t>
-      </w:r>
-      <w:r>
-        <w:t>relasi ini disederhanakan menjadi</w:t>
-      </w:r>
-      <w:r>
-        <w:t>:</w:t>
-      </w:r>
-    </w:p>
-    <w:p>
-      <w:pPr>
-        <w:spacing w:after="0" w:line="480" w:lineRule="auto"/>
-        <w:ind w:left="709"/>
-        <w:jc w:val="left"/>
-        <w:rPr>
-          <w:rFonts w:eastAsiaTheme="minorEastAsia"/>
-          <w:sz w:val="28"/>
-        </w:rPr>
-      </w:pPr>
-      <m:oMathPara>
-        <m:oMath>
-          <m:r>
-            <w:rPr>
-              <w:rFonts w:ascii="Cambria Math" w:hAnsi="Cambria Math"/>
-              <w:sz w:val="28"/>
-            </w:rPr>
-            <m:t>P</m:t>
-          </m:r>
-          <m:d>
-            <m:dPr>
-              <m:ctrlPr>
-                <w:rPr>
-                  <w:rFonts w:ascii="Cambria Math" w:hAnsi="Cambria Math"/>
-                  <w:i/>
-                  <w:sz w:val="28"/>
                 </w:rPr>
               </m:ctrlPr>
             </m:dPr>
@@ -3738,1155 +3444,6 @@
               <m:r>
                 <w:rPr>
                   <w:rFonts w:ascii="Cambria Math" w:hAnsi="Cambria Math"/>
-                  <w:sz w:val="28"/>
-                </w:rPr>
-                <m:t xml:space="preserve">y </m:t>
-              </m:r>
-            </m:e>
-            <m:e>
-              <m:r>
-                <w:rPr>
-                  <w:rFonts w:ascii="Cambria Math" w:hAnsi="Cambria Math"/>
-                  <w:sz w:val="28"/>
-                </w:rPr>
-                <m:t xml:space="preserve"> </m:t>
-              </m:r>
-              <m:sSub>
-                <m:sSubPr>
-                  <m:ctrlPr>
-                    <w:rPr>
-                      <w:rFonts w:ascii="Cambria Math" w:hAnsi="Cambria Math"/>
-                      <w:i/>
-                      <w:sz w:val="28"/>
-                    </w:rPr>
-                  </m:ctrlPr>
-                </m:sSubPr>
-                <m:e>
-                  <m:r>
-                    <w:rPr>
-                      <w:rFonts w:ascii="Cambria Math" w:hAnsi="Cambria Math"/>
-                      <w:sz w:val="28"/>
-                    </w:rPr>
-                    <m:t>x</m:t>
-                  </m:r>
-                </m:e>
-                <m:sub>
-                  <m:r>
-                    <w:rPr>
-                      <w:rFonts w:ascii="Cambria Math" w:hAnsi="Cambria Math"/>
-                      <w:sz w:val="28"/>
-                    </w:rPr>
-                    <m:t>1</m:t>
-                  </m:r>
-                </m:sub>
-              </m:sSub>
-              <m:r>
-                <w:rPr>
-                  <w:rFonts w:ascii="Cambria Math" w:hAnsi="Cambria Math"/>
-                  <w:sz w:val="28"/>
-                </w:rPr>
-                <m:t>, …,</m:t>
-              </m:r>
-              <m:sSub>
-                <m:sSubPr>
-                  <m:ctrlPr>
-                    <w:rPr>
-                      <w:rFonts w:ascii="Cambria Math" w:hAnsi="Cambria Math"/>
-                      <w:i/>
-                      <w:sz w:val="28"/>
-                    </w:rPr>
-                  </m:ctrlPr>
-                </m:sSubPr>
-                <m:e>
-                  <m:r>
-                    <w:rPr>
-                      <w:rFonts w:ascii="Cambria Math" w:hAnsi="Cambria Math"/>
-                      <w:sz w:val="28"/>
-                    </w:rPr>
-                    <m:t>x</m:t>
-                  </m:r>
-                </m:e>
-                <m:sub>
-                  <m:r>
-                    <w:rPr>
-                      <w:rFonts w:ascii="Cambria Math" w:hAnsi="Cambria Math"/>
-                      <w:sz w:val="28"/>
-                    </w:rPr>
-                    <m:t>n</m:t>
-                  </m:r>
-                </m:sub>
-              </m:sSub>
-            </m:e>
-          </m:d>
-          <m:r>
-            <w:rPr>
-              <w:rFonts w:ascii="Cambria Math" w:hAnsi="Cambria Math"/>
-              <w:sz w:val="28"/>
-            </w:rPr>
-            <m:t xml:space="preserve">= </m:t>
-          </m:r>
-          <m:f>
-            <m:fPr>
-              <m:ctrlPr>
-                <w:rPr>
-                  <w:rFonts w:ascii="Cambria Math" w:hAnsi="Cambria Math"/>
-                  <w:i/>
-                  <w:sz w:val="28"/>
-                </w:rPr>
-              </m:ctrlPr>
-            </m:fPr>
-            <m:num>
-              <m:r>
-                <w:rPr>
-                  <w:rFonts w:ascii="Cambria Math" w:hAnsi="Cambria Math"/>
-                  <w:sz w:val="28"/>
-                </w:rPr>
-                <m:t>P</m:t>
-              </m:r>
-              <m:d>
-                <m:dPr>
-                  <m:ctrlPr>
-                    <w:rPr>
-                      <w:rFonts w:ascii="Cambria Math" w:hAnsi="Cambria Math"/>
-                      <w:i/>
-                      <w:sz w:val="28"/>
-                    </w:rPr>
-                  </m:ctrlPr>
-                </m:dPr>
-                <m:e>
-                  <m:r>
-                    <w:rPr>
-                      <w:rFonts w:ascii="Cambria Math" w:hAnsi="Cambria Math"/>
-                      <w:sz w:val="28"/>
-                    </w:rPr>
-                    <m:t>y</m:t>
-                  </m:r>
-                </m:e>
-              </m:d>
-              <m:nary>
-                <m:naryPr>
-                  <m:chr m:val="∏"/>
-                  <m:limLoc m:val="subSup"/>
-                  <m:ctrlPr>
-                    <w:rPr>
-                      <w:rFonts w:ascii="Cambria Math" w:hAnsi="Cambria Math"/>
-                      <w:i/>
-                      <w:sz w:val="28"/>
-                    </w:rPr>
-                  </m:ctrlPr>
-                </m:naryPr>
-                <m:sub>
-                  <m:r>
-                    <w:rPr>
-                      <w:rFonts w:ascii="Cambria Math" w:hAnsi="Cambria Math"/>
-                      <w:sz w:val="28"/>
-                    </w:rPr>
-                    <m:t>i=1</m:t>
-                  </m:r>
-                </m:sub>
-                <m:sup>
-                  <m:r>
-                    <w:rPr>
-                      <w:rFonts w:ascii="Cambria Math" w:hAnsi="Cambria Math"/>
-                      <w:sz w:val="28"/>
-                    </w:rPr>
-                    <m:t>n</m:t>
-                  </m:r>
-                </m:sup>
-                <m:e>
-                  <m:r>
-                    <w:rPr>
-                      <w:rFonts w:ascii="Cambria Math" w:hAnsi="Cambria Math"/>
-                      <w:sz w:val="28"/>
-                    </w:rPr>
-                    <m:t>P</m:t>
-                  </m:r>
-                  <m:d>
-                    <m:dPr>
-                      <m:endChr m:val="|"/>
-                      <m:ctrlPr>
-                        <w:rPr>
-                          <w:rFonts w:ascii="Cambria Math" w:hAnsi="Cambria Math"/>
-                          <w:i/>
-                          <w:sz w:val="28"/>
-                        </w:rPr>
-                      </m:ctrlPr>
-                    </m:dPr>
-                    <m:e>
-                      <m:sSub>
-                        <m:sSubPr>
-                          <m:ctrlPr>
-                            <w:rPr>
-                              <w:rFonts w:ascii="Cambria Math" w:hAnsi="Cambria Math"/>
-                              <w:i/>
-                              <w:sz w:val="28"/>
-                            </w:rPr>
-                          </m:ctrlPr>
-                        </m:sSubPr>
-                        <m:e>
-                          <m:r>
-                            <w:rPr>
-                              <w:rFonts w:ascii="Cambria Math" w:hAnsi="Cambria Math"/>
-                              <w:sz w:val="28"/>
-                            </w:rPr>
-                            <m:t>x</m:t>
-                          </m:r>
-                        </m:e>
-                        <m:sub>
-                          <m:r>
-                            <w:rPr>
-                              <w:rFonts w:ascii="Cambria Math" w:hAnsi="Cambria Math"/>
-                              <w:sz w:val="28"/>
-                            </w:rPr>
-                            <m:t>i</m:t>
-                          </m:r>
-                        </m:sub>
-                      </m:sSub>
-                      <m:r>
-                        <w:rPr>
-                          <w:rFonts w:ascii="Cambria Math" w:hAnsi="Cambria Math"/>
-                          <w:sz w:val="28"/>
-                        </w:rPr>
-                        <m:t xml:space="preserve"> </m:t>
-                      </m:r>
-                    </m:e>
-                  </m:d>
-                  <m:r>
-                    <w:rPr>
-                      <w:rFonts w:ascii="Cambria Math" w:hAnsi="Cambria Math"/>
-                      <w:sz w:val="28"/>
-                    </w:rPr>
-                    <m:t xml:space="preserve"> y)</m:t>
-                  </m:r>
-                </m:e>
-              </m:nary>
-            </m:num>
-            <m:den>
-              <m:r>
-                <w:rPr>
-                  <w:rFonts w:ascii="Cambria Math" w:hAnsi="Cambria Math"/>
-                  <w:sz w:val="28"/>
-                </w:rPr>
-                <m:t>P</m:t>
-              </m:r>
-              <m:d>
-                <m:dPr>
-                  <m:ctrlPr>
-                    <w:rPr>
-                      <w:rFonts w:ascii="Cambria Math" w:hAnsi="Cambria Math"/>
-                      <w:i/>
-                      <w:sz w:val="28"/>
-                    </w:rPr>
-                  </m:ctrlPr>
-                </m:dPr>
-                <m:e>
-                  <m:sSub>
-                    <m:sSubPr>
-                      <m:ctrlPr>
-                        <w:rPr>
-                          <w:rFonts w:ascii="Cambria Math" w:hAnsi="Cambria Math"/>
-                          <w:i/>
-                          <w:sz w:val="28"/>
-                        </w:rPr>
-                      </m:ctrlPr>
-                    </m:sSubPr>
-                    <m:e>
-                      <m:r>
-                        <w:rPr>
-                          <w:rFonts w:ascii="Cambria Math" w:hAnsi="Cambria Math"/>
-                          <w:sz w:val="28"/>
-                        </w:rPr>
-                        <m:t>x</m:t>
-                      </m:r>
-                    </m:e>
-                    <m:sub>
-                      <m:r>
-                        <w:rPr>
-                          <w:rFonts w:ascii="Cambria Math" w:hAnsi="Cambria Math"/>
-                          <w:sz w:val="28"/>
-                        </w:rPr>
-                        <m:t>1</m:t>
-                      </m:r>
-                    </m:sub>
-                  </m:sSub>
-                  <m:r>
-                    <w:rPr>
-                      <w:rFonts w:ascii="Cambria Math" w:hAnsi="Cambria Math"/>
-                      <w:sz w:val="28"/>
-                    </w:rPr>
-                    <m:t>, …,</m:t>
-                  </m:r>
-                  <m:sSub>
-                    <m:sSubPr>
-                      <m:ctrlPr>
-                        <w:rPr>
-                          <w:rFonts w:ascii="Cambria Math" w:hAnsi="Cambria Math"/>
-                          <w:i/>
-                          <w:sz w:val="28"/>
-                        </w:rPr>
-                      </m:ctrlPr>
-                    </m:sSubPr>
-                    <m:e>
-                      <m:r>
-                        <w:rPr>
-                          <w:rFonts w:ascii="Cambria Math" w:hAnsi="Cambria Math"/>
-                          <w:sz w:val="28"/>
-                        </w:rPr>
-                        <m:t>x</m:t>
-                      </m:r>
-                    </m:e>
-                    <m:sub>
-                      <m:r>
-                        <w:rPr>
-                          <w:rFonts w:ascii="Cambria Math" w:hAnsi="Cambria Math"/>
-                          <w:sz w:val="28"/>
-                        </w:rPr>
-                        <m:t>n</m:t>
-                      </m:r>
-                    </m:sub>
-                  </m:sSub>
-                </m:e>
-              </m:d>
-            </m:den>
-          </m:f>
-        </m:oMath>
-      </m:oMathPara>
-    </w:p>
-    <w:p>
-      <w:pPr>
-        <w:spacing w:after="0" w:line="360" w:lineRule="auto"/>
-        <w:ind w:left="709"/>
-        <w:rPr>
-          <w:rFonts w:eastAsiaTheme="minorEastAsia" w:cs="Times New Roman"/>
-        </w:rPr>
-      </w:pPr>
-      <w:r>
-        <w:rPr>
-          <w:rFonts w:eastAsiaTheme="minorEastAsia" w:cs="Times New Roman"/>
-        </w:rPr>
-        <w:t>Sejak</w:t>
-      </w:r>
-      <w:r>
-        <w:rPr>
-          <w:rFonts w:eastAsiaTheme="minorEastAsia" w:cs="Times New Roman"/>
-        </w:rPr>
-        <w:t xml:space="preserve"> </w:t>
-      </w:r>
-      <m:oMath>
-        <m:r>
-          <w:rPr>
-            <w:rFonts w:ascii="Cambria Math" w:hAnsi="Cambria Math" w:cs="Times New Roman"/>
-          </w:rPr>
-          <m:t>P(</m:t>
-        </m:r>
-        <m:sSub>
-          <m:sSubPr>
-            <m:ctrlPr>
-              <w:rPr>
-                <w:rFonts w:ascii="Cambria Math" w:hAnsi="Cambria Math" w:cs="Times New Roman"/>
-                <w:i/>
-              </w:rPr>
-            </m:ctrlPr>
-          </m:sSubPr>
-          <m:e>
-            <m:r>
-              <w:rPr>
-                <w:rFonts w:ascii="Cambria Math" w:hAnsi="Cambria Math" w:cs="Times New Roman"/>
-              </w:rPr>
-              <m:t>x</m:t>
-            </m:r>
-          </m:e>
-          <m:sub>
-            <m:r>
-              <w:rPr>
-                <w:rFonts w:ascii="Cambria Math" w:hAnsi="Cambria Math" w:cs="Times New Roman"/>
-              </w:rPr>
-              <m:t>1</m:t>
-            </m:r>
-          </m:sub>
-        </m:sSub>
-        <m:r>
-          <w:rPr>
-            <w:rFonts w:ascii="Cambria Math" w:hAnsi="Cambria Math" w:cs="Times New Roman"/>
-          </w:rPr>
-          <m:t>, …,</m:t>
-        </m:r>
-        <m:sSub>
-          <m:sSubPr>
-            <m:ctrlPr>
-              <w:rPr>
-                <w:rFonts w:ascii="Cambria Math" w:hAnsi="Cambria Math" w:cs="Times New Roman"/>
-                <w:i/>
-              </w:rPr>
-            </m:ctrlPr>
-          </m:sSubPr>
-          <m:e>
-            <m:r>
-              <w:rPr>
-                <w:rFonts w:ascii="Cambria Math" w:hAnsi="Cambria Math" w:cs="Times New Roman"/>
-              </w:rPr>
-              <m:t>x</m:t>
-            </m:r>
-          </m:e>
-          <m:sub>
-            <m:r>
-              <w:rPr>
-                <w:rFonts w:ascii="Cambria Math" w:hAnsi="Cambria Math" w:cs="Times New Roman"/>
-              </w:rPr>
-              <m:t>n</m:t>
-            </m:r>
-          </m:sub>
-        </m:sSub>
-        <m:r>
-          <w:rPr>
-            <w:rFonts w:ascii="Cambria Math" w:hAnsi="Cambria Math" w:cs="Times New Roman"/>
-          </w:rPr>
-          <m:t>)</m:t>
-        </m:r>
-      </m:oMath>
-      <w:r>
-        <w:rPr>
-          <w:rFonts w:eastAsiaTheme="minorEastAsia" w:cs="Times New Roman"/>
-        </w:rPr>
-        <w:t xml:space="preserve"> konstan jika diberi masukan, maka dapat menggunakan aturan klasifikasi berikut:</w:t>
-      </w:r>
-    </w:p>
-    <w:p>
-      <w:pPr>
-        <w:spacing w:after="0" w:line="360" w:lineRule="auto"/>
-        <w:ind w:left="709"/>
-        <w:rPr>
-          <w:rFonts w:eastAsiaTheme="minorEastAsia"/>
-          <w:sz w:val="28"/>
-        </w:rPr>
-      </w:pPr>
-      <m:oMathPara>
-        <m:oMath>
-          <m:r>
-            <w:rPr>
-              <w:rFonts w:ascii="Cambria Math" w:hAnsi="Cambria Math"/>
-              <w:sz w:val="28"/>
-            </w:rPr>
-            <m:t>P</m:t>
-          </m:r>
-          <m:d>
-            <m:dPr>
-              <m:ctrlPr>
-                <w:rPr>
-                  <w:rFonts w:ascii="Cambria Math" w:hAnsi="Cambria Math"/>
-                  <w:i/>
-                  <w:sz w:val="28"/>
-                </w:rPr>
-              </m:ctrlPr>
-            </m:dPr>
-            <m:e>
-              <m:r>
-                <w:rPr>
-                  <w:rFonts w:ascii="Cambria Math" w:hAnsi="Cambria Math"/>
-                  <w:sz w:val="28"/>
-                </w:rPr>
-                <m:t xml:space="preserve">y </m:t>
-              </m:r>
-            </m:e>
-            <m:e>
-              <m:r>
-                <w:rPr>
-                  <w:rFonts w:ascii="Cambria Math" w:hAnsi="Cambria Math"/>
-                  <w:sz w:val="28"/>
-                </w:rPr>
-                <m:t xml:space="preserve"> </m:t>
-              </m:r>
-              <m:sSub>
-                <m:sSubPr>
-                  <m:ctrlPr>
-                    <w:rPr>
-                      <w:rFonts w:ascii="Cambria Math" w:hAnsi="Cambria Math"/>
-                      <w:i/>
-                      <w:sz w:val="28"/>
-                    </w:rPr>
-                  </m:ctrlPr>
-                </m:sSubPr>
-                <m:e>
-                  <m:r>
-                    <w:rPr>
-                      <w:rFonts w:ascii="Cambria Math" w:hAnsi="Cambria Math"/>
-                      <w:sz w:val="28"/>
-                    </w:rPr>
-                    <m:t>x</m:t>
-                  </m:r>
-                </m:e>
-                <m:sub>
-                  <m:r>
-                    <w:rPr>
-                      <w:rFonts w:ascii="Cambria Math" w:hAnsi="Cambria Math"/>
-                      <w:sz w:val="28"/>
-                    </w:rPr>
-                    <m:t>1</m:t>
-                  </m:r>
-                </m:sub>
-              </m:sSub>
-              <m:r>
-                <w:rPr>
-                  <w:rFonts w:ascii="Cambria Math" w:hAnsi="Cambria Math"/>
-                  <w:sz w:val="28"/>
-                </w:rPr>
-                <m:t>, …,</m:t>
-              </m:r>
-              <m:sSub>
-                <m:sSubPr>
-                  <m:ctrlPr>
-                    <w:rPr>
-                      <w:rFonts w:ascii="Cambria Math" w:hAnsi="Cambria Math"/>
-                      <w:i/>
-                      <w:sz w:val="28"/>
-                    </w:rPr>
-                  </m:ctrlPr>
-                </m:sSubPr>
-                <m:e>
-                  <m:r>
-                    <w:rPr>
-                      <w:rFonts w:ascii="Cambria Math" w:hAnsi="Cambria Math"/>
-                      <w:sz w:val="28"/>
-                    </w:rPr>
-                    <m:t>x</m:t>
-                  </m:r>
-                </m:e>
-                <m:sub>
-                  <m:r>
-                    <w:rPr>
-                      <w:rFonts w:ascii="Cambria Math" w:hAnsi="Cambria Math"/>
-                      <w:sz w:val="28"/>
-                    </w:rPr>
-                    <m:t>n</m:t>
-                  </m:r>
-                </m:sub>
-              </m:sSub>
-            </m:e>
-          </m:d>
-          <m:r>
-            <w:rPr>
-              <w:rFonts w:ascii="Cambria Math" w:hAnsi="Cambria Math"/>
-              <w:sz w:val="28"/>
-            </w:rPr>
-            <m:t xml:space="preserve"> ≅ P</m:t>
-          </m:r>
-          <m:d>
-            <m:dPr>
-              <m:ctrlPr>
-                <w:rPr>
-                  <w:rFonts w:ascii="Cambria Math" w:hAnsi="Cambria Math"/>
-                  <w:i/>
-                  <w:sz w:val="28"/>
-                </w:rPr>
-              </m:ctrlPr>
-            </m:dPr>
-            <m:e>
-              <m:r>
-                <w:rPr>
-                  <w:rFonts w:ascii="Cambria Math" w:hAnsi="Cambria Math"/>
-                  <w:sz w:val="28"/>
-                </w:rPr>
-                <m:t>y</m:t>
-              </m:r>
-            </m:e>
-          </m:d>
-          <m:nary>
-            <m:naryPr>
-              <m:chr m:val="∏"/>
-              <m:limLoc m:val="undOvr"/>
-              <m:ctrlPr>
-                <w:rPr>
-                  <w:rFonts w:ascii="Cambria Math" w:hAnsi="Cambria Math"/>
-                  <w:i/>
-                  <w:sz w:val="28"/>
-                </w:rPr>
-              </m:ctrlPr>
-            </m:naryPr>
-            <m:sub>
-              <m:r>
-                <w:rPr>
-                  <w:rFonts w:ascii="Cambria Math" w:hAnsi="Cambria Math"/>
-                  <w:sz w:val="28"/>
-                </w:rPr>
-                <m:t>i=1</m:t>
-              </m:r>
-            </m:sub>
-            <m:sup>
-              <m:r>
-                <w:rPr>
-                  <w:rFonts w:ascii="Cambria Math" w:hAnsi="Cambria Math"/>
-                  <w:sz w:val="28"/>
-                </w:rPr>
-                <m:t>n</m:t>
-              </m:r>
-            </m:sup>
-            <m:e>
-              <m:r>
-                <w:rPr>
-                  <w:rFonts w:ascii="Cambria Math" w:hAnsi="Cambria Math"/>
-                  <w:sz w:val="28"/>
-                </w:rPr>
-                <m:t>P</m:t>
-              </m:r>
-              <m:d>
-                <m:dPr>
-                  <m:endChr m:val="|"/>
-                  <m:ctrlPr>
-                    <w:rPr>
-                      <w:rFonts w:ascii="Cambria Math" w:hAnsi="Cambria Math"/>
-                      <w:i/>
-                      <w:sz w:val="28"/>
-                    </w:rPr>
-                  </m:ctrlPr>
-                </m:dPr>
-                <m:e>
-                  <m:sSub>
-                    <m:sSubPr>
-                      <m:ctrlPr>
-                        <w:rPr>
-                          <w:rFonts w:ascii="Cambria Math" w:hAnsi="Cambria Math"/>
-                          <w:i/>
-                          <w:sz w:val="28"/>
-                        </w:rPr>
-                      </m:ctrlPr>
-                    </m:sSubPr>
-                    <m:e>
-                      <m:r>
-                        <w:rPr>
-                          <w:rFonts w:ascii="Cambria Math" w:hAnsi="Cambria Math"/>
-                          <w:sz w:val="28"/>
-                        </w:rPr>
-                        <m:t>x</m:t>
-                      </m:r>
-                    </m:e>
-                    <m:sub>
-                      <m:r>
-                        <w:rPr>
-                          <w:rFonts w:ascii="Cambria Math" w:hAnsi="Cambria Math"/>
-                          <w:sz w:val="28"/>
-                        </w:rPr>
-                        <m:t>i</m:t>
-                      </m:r>
-                    </m:sub>
-                  </m:sSub>
-                  <m:r>
-                    <w:rPr>
-                      <w:rFonts w:ascii="Cambria Math" w:hAnsi="Cambria Math"/>
-                      <w:sz w:val="28"/>
-                    </w:rPr>
-                    <m:t xml:space="preserve"> </m:t>
-                  </m:r>
-                </m:e>
-              </m:d>
-              <m:r>
-                <w:rPr>
-                  <w:rFonts w:ascii="Cambria Math" w:hAnsi="Cambria Math"/>
-                  <w:sz w:val="28"/>
-                </w:rPr>
-                <m:t xml:space="preserve"> y)</m:t>
-              </m:r>
-            </m:e>
-          </m:nary>
-        </m:oMath>
-      </m:oMathPara>
-    </w:p>
-    <w:p>
-      <w:pPr>
-        <w:spacing w:line="360" w:lineRule="auto"/>
-        <w:ind w:left="709"/>
-        <w:rPr>
-          <w:rFonts w:eastAsiaTheme="minorEastAsia"/>
-          <w:sz w:val="28"/>
-        </w:rPr>
-      </w:pPr>
-      <m:oMathPara>
-        <m:oMath>
-          <m:r>
-            <w:rPr>
-              <w:rFonts w:ascii="Cambria Math" w:hAnsi="Cambria Math"/>
-              <w:sz w:val="28"/>
-            </w:rPr>
-            <m:t>y=</m:t>
-          </m:r>
-          <m:func>
-            <m:funcPr>
-              <m:ctrlPr>
-                <w:rPr>
-                  <w:rFonts w:ascii="Cambria Math" w:hAnsi="Cambria Math"/>
-                  <w:i/>
-                  <w:sz w:val="28"/>
-                </w:rPr>
-              </m:ctrlPr>
-            </m:funcPr>
-            <m:fName>
-              <m:r>
-                <m:rPr>
-                  <m:sty m:val="p"/>
-                </m:rPr>
-                <w:rPr>
-                  <w:rFonts w:ascii="Cambria Math" w:hAnsi="Cambria Math"/>
-                  <w:sz w:val="28"/>
-                </w:rPr>
-                <m:t>arg</m:t>
-              </m:r>
-            </m:fName>
-            <m:e>
-              <m:func>
-                <m:funcPr>
-                  <m:ctrlPr>
-                    <w:rPr>
-                      <w:rFonts w:ascii="Cambria Math" w:hAnsi="Cambria Math"/>
-                      <w:i/>
-                      <w:sz w:val="28"/>
-                    </w:rPr>
-                  </m:ctrlPr>
-                </m:funcPr>
-                <m:fName>
-                  <m:r>
-                    <m:rPr>
-                      <m:sty m:val="p"/>
-                    </m:rPr>
-                    <w:rPr>
-                      <w:rFonts w:ascii="Cambria Math" w:hAnsi="Cambria Math"/>
-                      <w:sz w:val="28"/>
-                    </w:rPr>
-                    <m:t>max</m:t>
-                  </m:r>
-                </m:fName>
-                <m:e>
-                  <m:r>
-                    <w:rPr>
-                      <w:rFonts w:ascii="Cambria Math" w:hAnsi="Cambria Math"/>
-                      <w:sz w:val="28"/>
-                    </w:rPr>
-                    <m:t>P(y)</m:t>
-                  </m:r>
-                </m:e>
-              </m:func>
-            </m:e>
-          </m:func>
-          <m:nary>
-            <m:naryPr>
-              <m:chr m:val="∏"/>
-              <m:limLoc m:val="undOvr"/>
-              <m:ctrlPr>
-                <w:rPr>
-                  <w:rFonts w:ascii="Cambria Math" w:hAnsi="Cambria Math"/>
-                  <w:i/>
-                  <w:sz w:val="28"/>
-                </w:rPr>
-              </m:ctrlPr>
-            </m:naryPr>
-            <m:sub>
-              <m:r>
-                <w:rPr>
-                  <w:rFonts w:ascii="Cambria Math" w:hAnsi="Cambria Math"/>
-                  <w:sz w:val="28"/>
-                </w:rPr>
-                <m:t>i=1</m:t>
-              </m:r>
-            </m:sub>
-            <m:sup>
-              <m:r>
-                <w:rPr>
-                  <w:rFonts w:ascii="Cambria Math" w:hAnsi="Cambria Math"/>
-                  <w:sz w:val="28"/>
-                </w:rPr>
-                <m:t>n</m:t>
-              </m:r>
-            </m:sup>
-            <m:e>
-              <m:r>
-                <w:rPr>
-                  <w:rFonts w:ascii="Cambria Math" w:hAnsi="Cambria Math"/>
-                  <w:sz w:val="28"/>
-                </w:rPr>
-                <m:t>P</m:t>
-              </m:r>
-              <m:d>
-                <m:dPr>
-                  <m:endChr m:val="|"/>
-                  <m:ctrlPr>
-                    <w:rPr>
-                      <w:rFonts w:ascii="Cambria Math" w:hAnsi="Cambria Math"/>
-                      <w:i/>
-                      <w:sz w:val="28"/>
-                    </w:rPr>
-                  </m:ctrlPr>
-                </m:dPr>
-                <m:e>
-                  <m:sSub>
-                    <m:sSubPr>
-                      <m:ctrlPr>
-                        <w:rPr>
-                          <w:rFonts w:ascii="Cambria Math" w:hAnsi="Cambria Math"/>
-                          <w:i/>
-                          <w:sz w:val="28"/>
-                        </w:rPr>
-                      </m:ctrlPr>
-                    </m:sSubPr>
-                    <m:e>
-                      <m:r>
-                        <w:rPr>
-                          <w:rFonts w:ascii="Cambria Math" w:hAnsi="Cambria Math"/>
-                          <w:sz w:val="28"/>
-                        </w:rPr>
-                        <m:t>x</m:t>
-                      </m:r>
-                    </m:e>
-                    <m:sub>
-                      <m:r>
-                        <w:rPr>
-                          <w:rFonts w:ascii="Cambria Math" w:hAnsi="Cambria Math"/>
-                          <w:sz w:val="28"/>
-                        </w:rPr>
-                        <m:t>i</m:t>
-                      </m:r>
-                    </m:sub>
-                  </m:sSub>
-                  <m:r>
-                    <w:rPr>
-                      <w:rFonts w:ascii="Cambria Math" w:hAnsi="Cambria Math"/>
-                      <w:sz w:val="28"/>
-                    </w:rPr>
-                    <m:t xml:space="preserve"> </m:t>
-                  </m:r>
-                </m:e>
-              </m:d>
-              <m:r>
-                <w:rPr>
-                  <w:rFonts w:ascii="Cambria Math" w:hAnsi="Cambria Math"/>
-                  <w:sz w:val="28"/>
-                </w:rPr>
-                <m:t xml:space="preserve"> y)</m:t>
-              </m:r>
-            </m:e>
-          </m:nary>
-        </m:oMath>
-      </m:oMathPara>
-    </w:p>
-    <w:p>
-      <w:pPr>
-        <w:spacing w:line="276" w:lineRule="auto"/>
-        <w:ind w:left="709"/>
-        <w:rPr>
-          <w:rFonts w:eastAsiaTheme="minorEastAsia" w:cs="Times New Roman"/>
-          <w:szCs w:val="24"/>
-        </w:rPr>
-      </w:pPr>
-      <w:r>
-        <w:rPr>
-          <w:rFonts w:eastAsiaTheme="minorEastAsia" w:cs="Times New Roman"/>
-          <w:szCs w:val="24"/>
-        </w:rPr>
-        <w:lastRenderedPageBreak/>
-        <w:t xml:space="preserve">dan kita dapat menggunakan estimasi </w:t>
-      </w:r>
-      <w:r>
-        <w:rPr>
-          <w:rFonts w:eastAsiaTheme="minorEastAsia" w:cs="Times New Roman"/>
-          <w:i/>
-          <w:szCs w:val="24"/>
-        </w:rPr>
-        <w:t>Maximum A Posteriori</w:t>
-      </w:r>
-      <w:r>
-        <w:rPr>
-          <w:rFonts w:eastAsiaTheme="minorEastAsia" w:cs="Times New Roman"/>
-          <w:szCs w:val="24"/>
-        </w:rPr>
-        <w:t xml:space="preserve"> (MAP) untuk memperkirakan</w:t>
-      </w:r>
-      <m:oMath>
-        <m:r>
-          <w:rPr>
-            <w:rFonts w:ascii="Cambria Math" w:hAnsi="Cambria Math" w:cs="Times New Roman"/>
-            <w:szCs w:val="24"/>
-          </w:rPr>
-          <m:t xml:space="preserve"> P(y)</m:t>
-        </m:r>
-      </m:oMath>
-      <w:r>
-        <w:rPr>
-          <w:rFonts w:eastAsiaTheme="minorEastAsia" w:cs="Times New Roman"/>
-          <w:szCs w:val="24"/>
-        </w:rPr>
-        <w:t xml:space="preserve"> dan</w:t>
-      </w:r>
-      <w:r>
-        <w:rPr>
-          <w:rFonts w:eastAsiaTheme="minorEastAsia" w:cs="Times New Roman"/>
-          <w:szCs w:val="24"/>
-        </w:rPr>
-        <w:t xml:space="preserve"> </w:t>
-      </w:r>
-      <m:oMath>
-        <m:r>
-          <w:rPr>
-            <w:rFonts w:ascii="Cambria Math" w:hAnsi="Cambria Math" w:cs="Times New Roman"/>
-            <w:szCs w:val="24"/>
-          </w:rPr>
-          <m:t>P</m:t>
-        </m:r>
-        <m:d>
-          <m:dPr>
-            <m:endChr m:val="|"/>
-            <m:ctrlPr>
-              <w:rPr>
-                <w:rFonts w:ascii="Cambria Math" w:hAnsi="Cambria Math" w:cs="Times New Roman"/>
-                <w:i/>
-                <w:szCs w:val="24"/>
-              </w:rPr>
-            </m:ctrlPr>
-          </m:dPr>
-          <m:e>
-            <m:sSub>
-              <m:sSubPr>
-                <m:ctrlPr>
-                  <w:rPr>
-                    <w:rFonts w:ascii="Cambria Math" w:hAnsi="Cambria Math" w:cs="Times New Roman"/>
-                    <w:i/>
-                    <w:szCs w:val="24"/>
-                  </w:rPr>
-                </m:ctrlPr>
-              </m:sSubPr>
-              <m:e>
-                <m:r>
-                  <w:rPr>
-                    <w:rFonts w:ascii="Cambria Math" w:hAnsi="Cambria Math" w:cs="Times New Roman"/>
-                    <w:szCs w:val="24"/>
-                  </w:rPr>
-                  <m:t>x</m:t>
-                </m:r>
-              </m:e>
-              <m:sub>
-                <m:r>
-                  <w:rPr>
-                    <w:rFonts w:ascii="Cambria Math" w:hAnsi="Cambria Math" w:cs="Times New Roman"/>
-                    <w:szCs w:val="24"/>
-                  </w:rPr>
-                  <m:t>i</m:t>
-                </m:r>
-              </m:sub>
-            </m:sSub>
-            <m:r>
-              <w:rPr>
-                <w:rFonts w:ascii="Cambria Math" w:hAnsi="Cambria Math" w:cs="Times New Roman"/>
-                <w:szCs w:val="24"/>
-              </w:rPr>
-              <m:t xml:space="preserve"> </m:t>
-            </m:r>
-          </m:e>
-        </m:d>
-        <m:r>
-          <w:rPr>
-            <w:rFonts w:ascii="Cambria Math" w:hAnsi="Cambria Math" w:cs="Times New Roman"/>
-            <w:szCs w:val="24"/>
-          </w:rPr>
-          <m:t xml:space="preserve"> y)</m:t>
-        </m:r>
-      </m:oMath>
-      <w:r>
-        <w:rPr>
-          <w:rFonts w:eastAsiaTheme="minorEastAsia" w:cs="Times New Roman"/>
-          <w:szCs w:val="24"/>
-        </w:rPr>
-        <w:t xml:space="preserve"> yang pertama kemudian adalah frekuensi relatif kelas</w:t>
-      </w:r>
-      <w:r>
-        <w:rPr>
-          <w:rFonts w:eastAsiaTheme="minorEastAsia" w:cs="Times New Roman"/>
-          <w:szCs w:val="24"/>
-        </w:rPr>
-        <w:t xml:space="preserve"> </w:t>
-      </w:r>
-      <w:r>
-        <w:rPr>
-          <w:rFonts w:eastAsiaTheme="minorEastAsia" w:cs="Times New Roman"/>
-          <w:i/>
-          <w:szCs w:val="24"/>
-        </w:rPr>
-        <w:t>y</w:t>
-      </w:r>
-      <w:r>
-        <w:rPr>
-          <w:rFonts w:eastAsiaTheme="minorEastAsia" w:cs="Times New Roman"/>
-          <w:szCs w:val="24"/>
-        </w:rPr>
-        <w:t xml:space="preserve"> dalam set pelatihan</w:t>
-      </w:r>
-      <w:r>
-        <w:rPr>
-          <w:rFonts w:eastAsiaTheme="minorEastAsia" w:cs="Times New Roman"/>
-          <w:szCs w:val="24"/>
-        </w:rPr>
-        <w:t xml:space="preserve"> </w:t>
-      </w:r>
-      <w:r>
-        <w:rPr>
-          <w:rFonts w:eastAsiaTheme="minorEastAsia" w:cs="Times New Roman"/>
-          <w:color w:val="FF0000"/>
-          <w:szCs w:val="24"/>
-        </w:rPr>
-        <w:t>(Zhang, 2004)</w:t>
-      </w:r>
-      <w:r>
-        <w:rPr>
-          <w:rFonts w:eastAsiaTheme="minorEastAsia" w:cs="Times New Roman"/>
-          <w:szCs w:val="24"/>
-        </w:rPr>
-        <w:t>.</w:t>
-      </w:r>
-    </w:p>
-    <w:p>
-      <w:pPr>
-        <w:pStyle w:val="ListParagraph"/>
-        <w:numPr>
-          <w:ilvl w:val="1"/>
-          <w:numId w:val="11"/>
-        </w:numPr>
-        <w:ind w:left="1560" w:hanging="851"/>
-      </w:pPr>
-      <w:r>
-        <w:t>Bernoulli Naive Bayes</w:t>
-      </w:r>
-    </w:p>
-    <w:p>
-      <w:pPr>
-        <w:ind w:left="1560" w:firstLine="425"/>
-      </w:pPr>
-      <w:r>
-        <w:t xml:space="preserve">Bernoulli </w:t>
-      </w:r>
-      <w:r>
-        <w:t>Naive Bayes</w:t>
-      </w:r>
-      <w:r>
-        <w:t xml:space="preserve"> mengimplementasikan pelatihan </w:t>
-      </w:r>
-      <w:r>
-        <w:t xml:space="preserve">Naive </w:t>
-      </w:r>
-      <w:r>
-        <w:t>Bayes dan algoritma klasifikasi untuk data yang didistribusikan sesuai dengan distribusi Bernoulli multivariat; yaitu, mungkin ada beberapa fitur tetapi masing-masing dianggap sebagai variabel bernilai biner (Bernoulli, boolean). Oleh karena itu, kelas ini membutuhkan sampel untuk direpresentasikan sebagai vektor fitur bernilai biner; jika diberikan jenis data lain, instance BernoulliNB dapat melakukan binarisasi inputnya (bergantung pada parameter binarize)</w:t>
-      </w:r>
-      <w:r>
-        <w:t xml:space="preserve"> (</w:t>
-      </w:r>
-      <w:r>
-        <w:t>Manning</w:t>
-      </w:r>
-      <w:r>
-        <w:t>, dkk., 2008)</w:t>
-      </w:r>
-      <w:r>
-        <w:t>.</w:t>
-      </w:r>
-      <w:r>
-        <w:t xml:space="preserve"> Adapun rumus yang digunakan adalah sebagai berikut:</w:t>
-      </w:r>
-    </w:p>
-    <w:p>
-      <w:pPr>
-        <w:pStyle w:val="ListParagraph"/>
-        <w:spacing w:line="480" w:lineRule="auto"/>
-        <w:ind w:left="1560"/>
-        <w:jc w:val="center"/>
-        <w:rPr>
-          <w:rFonts w:eastAsiaTheme="minorEastAsia"/>
-          <w:sz w:val="28"/>
-        </w:rPr>
-      </w:pPr>
-      <m:oMathPara>
-        <m:oMath>
-          <m:r>
-            <w:rPr>
-              <w:rFonts w:ascii="Cambria Math" w:hAnsi="Cambria Math"/>
-              <w:sz w:val="28"/>
-            </w:rPr>
-            <m:t>P</m:t>
-          </m:r>
-          <m:d>
-            <m:dPr>
-              <m:ctrlPr>
-                <w:rPr>
-                  <w:rFonts w:ascii="Cambria Math" w:hAnsi="Cambria Math"/>
-                  <w:i/>
-                  <w:sz w:val="28"/>
-                </w:rPr>
-              </m:ctrlPr>
-            </m:dPr>
-            <m:e>
-              <m:sSub>
-                <m:sSubPr>
-                  <m:ctrlPr>
-                    <w:rPr>
-                      <w:rFonts w:ascii="Cambria Math" w:hAnsi="Cambria Math"/>
-                      <w:i/>
-                      <w:sz w:val="28"/>
-                    </w:rPr>
-                  </m:ctrlPr>
-                </m:sSubPr>
-                <m:e>
-                  <m:r>
-                    <w:rPr>
-                      <w:rFonts w:ascii="Cambria Math" w:hAnsi="Cambria Math"/>
-                      <w:sz w:val="28"/>
-                    </w:rPr>
-                    <m:t>x</m:t>
-                  </m:r>
-                </m:e>
-                <m:sub>
-                  <m:r>
-                    <w:rPr>
-                      <w:rFonts w:ascii="Cambria Math" w:hAnsi="Cambria Math"/>
-                      <w:sz w:val="28"/>
-                    </w:rPr>
-                    <m:t>i</m:t>
-                  </m:r>
-                </m:sub>
-              </m:sSub>
-              <m:r>
-                <w:rPr>
-                  <w:rFonts w:ascii="Cambria Math" w:hAnsi="Cambria Math"/>
-                  <w:sz w:val="28"/>
-                </w:rPr>
-                <m:t xml:space="preserve"> </m:t>
-              </m:r>
-            </m:e>
-            <m:e>
-              <m:r>
-                <w:rPr>
-                  <w:rFonts w:ascii="Cambria Math" w:hAnsi="Cambria Math"/>
-                  <w:sz w:val="28"/>
-                </w:rPr>
-                <m:t xml:space="preserve"> y</m:t>
-              </m:r>
-            </m:e>
-          </m:d>
-          <m:r>
-            <w:rPr>
-              <w:rFonts w:ascii="Cambria Math" w:hAnsi="Cambria Math"/>
-              <w:sz w:val="28"/>
-            </w:rPr>
-            <m:t>=P</m:t>
-          </m:r>
-          <m:d>
-            <m:dPr>
-              <m:endChr m:val="|"/>
-              <m:ctrlPr>
-                <w:rPr>
-                  <w:rFonts w:ascii="Cambria Math" w:hAnsi="Cambria Math"/>
-                  <w:i/>
-                  <w:sz w:val="28"/>
-                </w:rPr>
-              </m:ctrlPr>
-            </m:dPr>
-            <m:e>
-              <m:r>
-                <w:rPr>
-                  <w:rFonts w:ascii="Cambria Math" w:hAnsi="Cambria Math"/>
-                  <w:sz w:val="28"/>
                 </w:rPr>
                 <m:t xml:space="preserve">i </m:t>
               </m:r>
@@ -4895,7 +3452,6 @@
           <m:r>
             <w:rPr>
               <w:rFonts w:ascii="Cambria Math" w:hAnsi="Cambria Math"/>
-              <w:sz w:val="28"/>
             </w:rPr>
             <m:t xml:space="preserve"> y)</m:t>
           </m:r>
@@ -4905,7 +3461,6 @@
                 <w:rPr>
                   <w:rFonts w:ascii="Cambria Math" w:hAnsi="Cambria Math"/>
                   <w:i/>
-                  <w:sz w:val="28"/>
                 </w:rPr>
               </m:ctrlPr>
             </m:sSubPr>
@@ -4913,7 +3468,6 @@
               <m:r>
                 <w:rPr>
                   <w:rFonts w:ascii="Cambria Math" w:hAnsi="Cambria Math"/>
-                  <w:sz w:val="28"/>
                 </w:rPr>
                 <m:t>x</m:t>
               </m:r>
@@ -4922,7 +3476,6 @@
               <m:r>
                 <w:rPr>
                   <w:rFonts w:ascii="Cambria Math" w:hAnsi="Cambria Math"/>
-                  <w:sz w:val="28"/>
                 </w:rPr>
                 <m:t>i</m:t>
               </m:r>
@@ -4931,7 +3484,6 @@
           <m:r>
             <w:rPr>
               <w:rFonts w:ascii="Cambria Math" w:hAnsi="Cambria Math"/>
-              <w:sz w:val="28"/>
             </w:rPr>
             <m:t>+(1-P</m:t>
           </m:r>
@@ -4941,7 +3493,6 @@
                 <w:rPr>
                   <w:rFonts w:ascii="Cambria Math" w:hAnsi="Cambria Math"/>
                   <w:i/>
-                  <w:sz w:val="28"/>
                 </w:rPr>
               </m:ctrlPr>
             </m:dPr>
@@ -4949,7 +3500,6 @@
               <m:r>
                 <w:rPr>
                   <w:rFonts w:ascii="Cambria Math" w:hAnsi="Cambria Math"/>
-                  <w:sz w:val="28"/>
                 </w:rPr>
                 <m:t xml:space="preserve">i </m:t>
               </m:r>
@@ -4958,7 +3508,6 @@
               <m:r>
                 <w:rPr>
                   <w:rFonts w:ascii="Cambria Math" w:hAnsi="Cambria Math"/>
-                  <w:sz w:val="28"/>
                 </w:rPr>
                 <m:t xml:space="preserve"> y</m:t>
               </m:r>
@@ -4967,7 +3516,6 @@
           <m:r>
             <w:rPr>
               <w:rFonts w:ascii="Cambria Math" w:hAnsi="Cambria Math"/>
-              <w:sz w:val="28"/>
             </w:rPr>
             <m:t>)(1-</m:t>
           </m:r>
@@ -4977,7 +3525,6 @@
                 <w:rPr>
                   <w:rFonts w:ascii="Cambria Math" w:hAnsi="Cambria Math"/>
                   <w:i/>
-                  <w:sz w:val="28"/>
                 </w:rPr>
               </m:ctrlPr>
             </m:sSubPr>
@@ -4985,7 +3532,6 @@
               <m:r>
                 <w:rPr>
                   <w:rFonts w:ascii="Cambria Math" w:hAnsi="Cambria Math"/>
-                  <w:sz w:val="28"/>
                 </w:rPr>
                 <m:t>x</m:t>
               </m:r>
@@ -4994,7 +3540,6 @@
               <m:r>
                 <w:rPr>
                   <w:rFonts w:ascii="Cambria Math" w:hAnsi="Cambria Math"/>
-                  <w:sz w:val="28"/>
                 </w:rPr>
                 <m:t>i</m:t>
               </m:r>
@@ -5003,7 +3548,6 @@
           <m:r>
             <w:rPr>
               <w:rFonts w:ascii="Cambria Math" w:hAnsi="Cambria Math"/>
-              <w:sz w:val="28"/>
             </w:rPr>
             <m:t>)</m:t>
           </m:r>
@@ -5043,13 +3587,16 @@
         <w:t>, di mana varian multinomial akan mengabaikan fitu</w:t>
       </w:r>
       <w:r>
-        <w:t>r yang tidak muncul begitu saja (</w:t>
-      </w:r>
-      <w:r>
-        <w:t>McCallum</w:t>
-      </w:r>
-      <w:r>
-        <w:t>, dkk,. 1998).</w:t>
+        <w:t xml:space="preserve">r yang tidak muncul begitu saja </w:t>
+      </w:r>
+      <w:r>
+        <w:rPr>
+          <w:color w:val="FF0000"/>
+        </w:rPr>
+        <w:t>(McCallum, dkk,. 1998)</w:t>
+      </w:r>
+      <w:r>
+        <w:t>.</w:t>
       </w:r>
     </w:p>
     <w:p>
@@ -5067,13 +3614,16 @@
         <w:t>dapat digunakan untuk melatih dan menggunakan pengklasifikasi ini. BernoulliNB mungkin berperforma lebih baik pada beberapa set data, terutama yang memiliki dokumen yang lebih pendek. Sebaiknya evaluasi kedua model te</w:t>
       </w:r>
       <w:r>
-        <w:t>rsebut, jika waktu memungkinkan (</w:t>
-      </w:r>
-      <w:r>
-        <w:t>Metsis</w:t>
-      </w:r>
-      <w:r>
-        <w:t>, dkk., 2006).</w:t>
+        <w:t xml:space="preserve">rsebut, jika waktu memungkinkan </w:t>
+      </w:r>
+      <w:r>
+        <w:rPr>
+          <w:color w:val="FF0000"/>
+        </w:rPr>
+        <w:t>(Metsis, dkk., 2006)</w:t>
+      </w:r>
+      <w:r>
+        <w:t>.</w:t>
       </w:r>
       <w:r>
         <w:t xml:space="preserve"> Dalam penelitian ini proses klasifikasi dan prediksi dilakukan menggunakan pustaka </w:t>
@@ -5122,34 +3672,19 @@
         <w:ind w:left="720" w:firstLine="414"/>
       </w:pPr>
       <w:r>
-        <w:t>Pengujian merupakan hal penting untuk memastikan bahwa suatu algoritma yang telah dirancang dapa</w:t>
-      </w:r>
-      <w:r>
-        <w:t>t berjalan sesuai dengan harapan</w:t>
+        <w:t>Pengujian merupakan hal penting untuk memastikan bahwa suatu algoritma yang telah dirancang dapat berjalan sesuai dengan harapan</w:t>
       </w:r>
       <w:r>
         <w:t xml:space="preserve">. </w:t>
       </w:r>
       <w:r>
-        <w:t>Pengujian klasifikasi sentimen dilakukan dengan menguji aplikasi yang telah dibangun dengan membandingkan antar</w:t>
-      </w:r>
-      <w:r>
-        <w:t xml:space="preserve">a data prediksi dan data aktual. </w:t>
-      </w:r>
-      <w:r>
-        <w:t xml:space="preserve">Data prediksi berupa hasil klasifikasi yang dihasilkan oleh aplikasi yang dibangun, sedangkan data aktual berupa </w:t>
+        <w:t xml:space="preserve">Pengujian klasifikasi sentimen dilakukan dengan menguji aplikasi yang telah dibangun dengan membandingkan antara data prediksi dan data aktual. Data prediksi berupa hasil klasifikasi yang dihasilkan oleh aplikasi yang dibangun, sedangkan data aktual berupa </w:t>
       </w:r>
       <w:r>
         <w:t xml:space="preserve">yang </w:t>
       </w:r>
       <w:r>
-        <w:t xml:space="preserve">didapatkan melalui proses pelabelan </w:t>
-      </w:r>
-      <w:r>
-        <w:t>(Haryalesmana &amp; Azhari, 2020)</w:t>
-      </w:r>
-      <w:r>
-        <w:t>.</w:t>
+        <w:t>didapatkan melalui proses pelabelan (Haryalesmana &amp; Azhari, 2020).</w:t>
       </w:r>
       <w:r>
         <w:t xml:space="preserve"> </w:t>
@@ -5214,7 +3749,6 @@
         <w:t xml:space="preserve">algoritme Naive Bayes Classifier </w:t>
       </w:r>
       <w:r>
-        <w:lastRenderedPageBreak/>
         <w:t>dan pembobotan TF-IDF.</w:t>
       </w:r>
       <w:r>
@@ -5311,10 +3845,7 @@
         <w:t xml:space="preserve"> adalah </w:t>
       </w:r>
       <w:r>
-        <w:t>12</w:t>
-      </w:r>
-      <w:r>
-        <w:t>00</w:t>
+        <w:t>X</w:t>
       </w:r>
       <w:r>
         <w:t xml:space="preserve"> </w:t>
@@ -5344,10 +3875,7 @@
         <w:t xml:space="preserve"> </w:t>
       </w:r>
       <w:r>
-        <w:t>4</w:t>
-      </w:r>
-      <w:r>
-        <w:t>00</w:t>
+        <w:t>X</w:t>
       </w:r>
       <w:r>
         <w:t xml:space="preserve"> </w:t>
@@ -5362,10 +3890,7 @@
         <w:t xml:space="preserve"> positif, </w:t>
       </w:r>
       <w:r>
-        <w:t>4</w:t>
-      </w:r>
-      <w:r>
-        <w:t>00</w:t>
+        <w:t>X</w:t>
       </w:r>
       <w:r>
         <w:t xml:space="preserve"> </w:t>
@@ -5386,11 +3911,10 @@
         <w:t xml:space="preserve"> dan </w:t>
       </w:r>
       <w:r>
-        <w:t>4</w:t>
-      </w:r>
-      <w:r>
-        <w:t>00</w:t>
-      </w:r>
+        <w:t>X</w:t>
+      </w:r>
+      <w:bookmarkStart w:id="0" w:name="_GoBack"/>
+      <w:bookmarkEnd w:id="0"/>
       <w:r>
         <w:t xml:space="preserve"> </w:t>
       </w:r>
@@ -5525,6 +4049,7 @@
                 <w:szCs w:val="24"/>
                 <w:lang w:eastAsia="id-ID"/>
               </w:rPr>
+              <w:lastRenderedPageBreak/>
               <w:t>No</w:t>
             </w:r>
           </w:p>
@@ -5871,18 +4396,7 @@
                 <w:szCs w:val="24"/>
                 <w:lang w:eastAsia="id-ID"/>
               </w:rPr>
-              <w:t>Melakukan analisis terhadap pembelajaran daring melalui sosial media T</w:t>
-            </w:r>
-            <w:bookmarkStart w:id="0" w:name="_GoBack"/>
-            <w:bookmarkEnd w:id="0"/>
-            <w:r>
-              <w:rPr>
-                <w:rFonts w:eastAsia="Times New Roman" w:cs="Times New Roman"/>
-                <w:color w:val="000000"/>
-                <w:szCs w:val="24"/>
-                <w:lang w:eastAsia="id-ID"/>
-              </w:rPr>
-              <w:t xml:space="preserve">witter, berdasarkan kata kunci pada tanggal 1 Juli - 31 Juli 2020. Menggunakan metode analisis sentimen dengan algoritma Naive Bayes. Hasil analisis menunjukkan sentimen negatif sangat tinggi mencapai 83%; 16% sentimen negatif; 1% sentimen netral dan pada periode Juli 2020. </w:t>
+              <w:t xml:space="preserve">Melakukan analisis terhadap pembelajaran daring melalui sosial media Twitter, berdasarkan kata kunci pada tanggal 1 Juli - 31 Juli 2020. Menggunakan metode analisis sentimen dengan algoritma Naive Bayes. Hasil analisis menunjukkan sentimen negatif sangat tinggi mencapai 83%; 16% sentimen negatif; 1% sentimen netral dan pada periode Juli 2020. </w:t>
             </w:r>
           </w:p>
         </w:tc>
@@ -6112,7 +4626,6 @@
                 <w:szCs w:val="24"/>
                 <w:lang w:eastAsia="id-ID"/>
               </w:rPr>
-              <w:lastRenderedPageBreak/>
               <w:t>3</w:t>
             </w:r>
           </w:p>
@@ -6289,7 +4802,17 @@
                 <w:szCs w:val="24"/>
                 <w:lang w:eastAsia="id-ID"/>
               </w:rPr>
-              <w:t xml:space="preserve">  Hasil penelitian menunjukkan bahwa metode Naïve Bayes tanpa penambahan fitur mampu mengklasifikasi sentimen dengan nilai akurasi sebesar 96,44%, sementara jika ditambahkan fitur pembobotan TF-IDF disertai konversi ikon emosi mampu meningkatkan nilai akurasi menjadi 98%.</w:t>
+              <w:t xml:space="preserve">  Hasil penelitian menunjukkan bahwa metode Naïve </w:t>
+            </w:r>
+            <w:r>
+              <w:rPr>
+                <w:rFonts w:eastAsia="Times New Roman" w:cs="Times New Roman"/>
+                <w:color w:val="000000"/>
+                <w:szCs w:val="24"/>
+                <w:lang w:eastAsia="id-ID"/>
+              </w:rPr>
+              <w:lastRenderedPageBreak/>
+              <w:t>Bayes tanpa penambahan fitur mampu mengklasifikasi sentimen dengan nilai akurasi sebesar 96,44%, sementara jika ditambahkan fitur pembobotan TF-IDF disertai konversi ikon emosi mampu meningkatkan nilai akurasi menjadi 98%.</w:t>
             </w:r>
           </w:p>
         </w:tc>
@@ -6328,6 +4851,7 @@
                 <w:szCs w:val="24"/>
                 <w:lang w:eastAsia="id-ID"/>
               </w:rPr>
+              <w:lastRenderedPageBreak/>
               <w:t>4</w:t>
             </w:r>
           </w:p>
@@ -6505,17 +5029,7 @@
                 <w:szCs w:val="24"/>
                 <w:lang w:eastAsia="id-ID"/>
               </w:rPr>
-              <w:t xml:space="preserve"> pada proses pelabelan kelas sentimen. Berdasarkan data yang telah dikumpulkan sejak tanggal 17 April 2019 </w:t>
-            </w:r>
-            <w:r>
-              <w:rPr>
-                <w:rFonts w:eastAsia="Times New Roman" w:cs="Times New Roman"/>
-                <w:color w:val="000000"/>
-                <w:szCs w:val="24"/>
-                <w:lang w:eastAsia="id-ID"/>
-              </w:rPr>
-              <w:lastRenderedPageBreak/>
-              <w:t xml:space="preserve">sampai 22 Mei 2019, sebanyak 10.000 dataset komentar berhasil dikumpulkan melalui halaman </w:t>
+              <w:t xml:space="preserve"> pada proses pelabelan kelas sentimen. Berdasarkan data yang telah dikumpulkan sejak tanggal 17 April 2019 sampai 22 Mei 2019, sebanyak 10.000 dataset komentar berhasil dikumpulkan melalui halaman </w:t>
             </w:r>
             <w:r>
               <w:rPr>
@@ -6771,7 +5285,6 @@
                 <w:szCs w:val="24"/>
                 <w:lang w:eastAsia="id-ID"/>
               </w:rPr>
-              <w:lastRenderedPageBreak/>
               <w:t>6</w:t>
             </w:r>
           </w:p>
@@ -6929,7 +5442,17 @@
                 <w:szCs w:val="24"/>
                 <w:lang w:eastAsia="id-ID"/>
               </w:rPr>
-              <w:t xml:space="preserve">Melakukan analisis  komentar atau tweet mengenai film yang ada pada Twitter, dengan tujuan dapat sebagai evaluasi dalam menonton film dan meningkatkan produksi film. Pada penelitian ini, proses analisis melibatkan tahap perbaikan kata tidak baku dan normalisasi Levenshtein Distance. Sementara metode pengklasifikasian yang digunakan adalah Naive Bayes Classifier. Berdasarkan hasil pengujian yang telah dilakukan didapatkan akurasi tertinggi dengan nilai </w:t>
+              <w:t xml:space="preserve">Melakukan analisis  komentar atau tweet mengenai film yang ada pada Twitter, dengan tujuan dapat sebagai evaluasi dalam menonton film dan meningkatkan produksi film. Pada penelitian ini, proses analisis melibatkan tahap perbaikan kata tidak baku dan normalisasi Levenshtein Distance. Sementara metode pengklasifikasian yang digunakan adalah Naive Bayes Classifier. Berdasarkan hasil pengujian yang telah </w:t>
+            </w:r>
+            <w:r>
+              <w:rPr>
+                <w:rFonts w:eastAsia="Times New Roman" w:cs="Times New Roman"/>
+                <w:color w:val="000000"/>
+                <w:szCs w:val="24"/>
+                <w:lang w:eastAsia="id-ID"/>
+              </w:rPr>
+              <w:lastRenderedPageBreak/>
+              <w:t xml:space="preserve">dilakukan didapatkan akurasi tertinggi dengan nilai </w:t>
             </w:r>
             <w:r>
               <w:rPr>
@@ -7048,6 +5571,7 @@
                 <w:szCs w:val="24"/>
                 <w:lang w:eastAsia="id-ID"/>
               </w:rPr>
+              <w:lastRenderedPageBreak/>
               <w:t>7</w:t>
             </w:r>
           </w:p>
@@ -7195,17 +5719,7 @@
                 <w:szCs w:val="24"/>
                 <w:lang w:eastAsia="id-ID"/>
               </w:rPr>
-              <w:t xml:space="preserve">Melakukan analisis sentimen terhadap asuransi berdasarkan data ulasan di Facebook menggunakan metode Naïve Bayes Classifier untuk membangun sistem yang dapat memberi informasi terhadap penilaian sentimen yang mengarah ke sentimen positif dan sentimen negatif. Dari Pengujian yang telah dilakukan pada penelitian dengan pra-proses, pendekatan rule based dan </w:t>
-            </w:r>
-            <w:r>
-              <w:rPr>
-                <w:rFonts w:eastAsia="Times New Roman" w:cs="Times New Roman"/>
-                <w:color w:val="000000"/>
-                <w:szCs w:val="24"/>
-                <w:lang w:eastAsia="id-ID"/>
-              </w:rPr>
-              <w:lastRenderedPageBreak/>
-              <w:t xml:space="preserve">klasifikasi menggunakan metode Naïve Bayes Classifier diperoleh hasil akurasi sebesar 95% dengan data masukan berupa data latih dan data uji yang digunakan bersumber dari </w:t>
+              <w:t xml:space="preserve">Melakukan analisis sentimen terhadap asuransi berdasarkan data ulasan di Facebook menggunakan metode Naïve Bayes Classifier untuk membangun sistem yang dapat memberi informasi terhadap penilaian sentimen yang mengarah ke sentimen positif dan sentimen negatif. Dari Pengujian yang telah dilakukan pada penelitian dengan pra-proses, pendekatan rule based dan klasifikasi menggunakan metode Naïve Bayes Classifier diperoleh hasil akurasi sebesar 95% dengan data masukan berupa data latih dan data uji yang digunakan bersumber dari </w:t>
             </w:r>
             <w:r>
               <w:rPr>
@@ -7509,17 +6023,7 @@
                 <w:szCs w:val="24"/>
                 <w:lang w:eastAsia="id-ID"/>
               </w:rPr>
-              <w:t xml:space="preserve">Implementasi Metode Naïve Bayes untuk Analisis Sentimen Warga </w:t>
-            </w:r>
-            <w:r>
-              <w:rPr>
-                <w:rFonts w:eastAsia="Times New Roman" w:cs="Times New Roman"/>
-                <w:color w:val="000000"/>
-                <w:szCs w:val="24"/>
-                <w:lang w:eastAsia="id-ID"/>
-              </w:rPr>
-              <w:lastRenderedPageBreak/>
-              <w:t>Jakarta Terhadap Kehadiran Mass Rapid Transit</w:t>
+              <w:t>Implementasi Metode Naïve Bayes untuk Analisis Sentimen Warga Jakarta Terhadap Kehadiran Mass Rapid Transit</w:t>
             </w:r>
           </w:p>
         </w:tc>
@@ -7553,18 +6057,7 @@
                 <w:szCs w:val="24"/>
                 <w:lang w:eastAsia="id-ID"/>
               </w:rPr>
-              <w:lastRenderedPageBreak/>
-              <w:t xml:space="preserve">JURNAL INFORMATIK Edisi ke-15, Nomor 3, Desember 2019, P-ISSN : 0216-4221, </w:t>
-            </w:r>
-            <w:r>
-              <w:rPr>
-                <w:rFonts w:eastAsia="Times New Roman" w:cs="Times New Roman"/>
-                <w:color w:val="000000"/>
-                <w:szCs w:val="24"/>
-                <w:lang w:eastAsia="id-ID"/>
-              </w:rPr>
-              <w:lastRenderedPageBreak/>
-              <w:t>e-ISSN : 2655-139X</w:t>
+              <w:t>JURNAL INFORMATIK Edisi ke-15, Nomor 3, Desember 2019, P-ISSN : 0216-4221, e-ISSN : 2655-139X</w:t>
             </w:r>
           </w:p>
         </w:tc>
@@ -7599,18 +6092,17 @@
                 <w:szCs w:val="24"/>
                 <w:lang w:eastAsia="id-ID"/>
               </w:rPr>
+              <w:t xml:space="preserve">Melakukan analisis untuk mengetahui sentimen masyarakat terhadap MRTJakarta melalui media sosial Twitter. Data penelitian sebanyak 1000 tweet diambil berdasarkan kata kunci “MRTJakarta” dalam periode waktu tanggal 5 - 23 Maret 2019, kemudian dibagi menjadi 800 tweet untuk training dan 200 tweet untuk testing). Dalam peneliltian ini Naive Bayes digunakan untuk memprediksi nilai akurasi sentimen </w:t>
+            </w:r>
+            <w:r>
+              <w:rPr>
+                <w:rFonts w:eastAsia="Times New Roman" w:cs="Times New Roman"/>
+                <w:color w:val="000000"/>
+                <w:szCs w:val="24"/>
+                <w:lang w:eastAsia="id-ID"/>
+              </w:rPr>
               <w:lastRenderedPageBreak/>
-              <w:t xml:space="preserve">Melakukan analisis untuk mengetahui sentimen masyarakat terhadap MRTJakarta melalui media sosial Twitter. Data penelitian sebanyak 1000 tweet diambil berdasarkan kata kunci </w:t>
-            </w:r>
-            <w:r>
-              <w:rPr>
-                <w:rFonts w:eastAsia="Times New Roman" w:cs="Times New Roman"/>
-                <w:color w:val="000000"/>
-                <w:szCs w:val="24"/>
-                <w:lang w:eastAsia="id-ID"/>
-              </w:rPr>
-              <w:lastRenderedPageBreak/>
-              <w:t>“MRTJakarta” dalam periode waktu tanggal 5 - 23 Maret 2019, kemudian dibagi menjadi 800 tweet untuk training dan 200 tweet untuk testing). Dalam peneliltian ini Naive Bayes digunakan untuk memprediksi nilai akurasi sentimen berdasarkan tweet testing sebesar 75%.</w:t>
+              <w:t>berdasarkan tweet testing sebesar 75%.</w:t>
             </w:r>
           </w:p>
         </w:tc>
@@ -7826,7 +6318,6 @@
                 <w:szCs w:val="24"/>
                 <w:lang w:eastAsia="id-ID"/>
               </w:rPr>
-              <w:lastRenderedPageBreak/>
               <w:t>11</w:t>
             </w:r>
           </w:p>
@@ -7964,7 +6455,17 @@
                 <w:szCs w:val="24"/>
                 <w:lang w:eastAsia="id-ID"/>
               </w:rPr>
-              <w:t>Melakukan analisis dengan tujuan untuk mengklasifikasi data tweet menjadi dua sentimen yaitu positif dan negatif. Dataset bersumber dati tweet teks berbahasa Indonesia yang terdapat di sosial media Twitter, kemudian digunakan sebagai bahan analisis sentimen untuk mengetahui sentimen masyarkat terhadap pilkada Jawa Barat. Hasil pengujian akurasi terhadap 100 data uji, algoritma Naïve Bayes Classifier memberikan nilai akurasi sebesar 84%.</w:t>
+              <w:t xml:space="preserve">Melakukan analisis dengan tujuan untuk mengklasifikasi data tweet menjadi dua sentimen yaitu positif dan negatif. Dataset bersumber dati tweet teks berbahasa Indonesia yang terdapat di sosial media Twitter, kemudian digunakan sebagai bahan analisis </w:t>
+            </w:r>
+            <w:r>
+              <w:rPr>
+                <w:rFonts w:eastAsia="Times New Roman" w:cs="Times New Roman"/>
+                <w:color w:val="000000"/>
+                <w:szCs w:val="24"/>
+                <w:lang w:eastAsia="id-ID"/>
+              </w:rPr>
+              <w:lastRenderedPageBreak/>
+              <w:t>sentimen untuk mengetahui sentimen masyarkat terhadap pilkada Jawa Barat. Hasil pengujian akurasi terhadap 100 data uji, algoritma Naïve Bayes Classifier memberikan nilai akurasi sebesar 84%.</w:t>
             </w:r>
           </w:p>
         </w:tc>
@@ -8003,6 +6504,7 @@
                 <w:szCs w:val="24"/>
                 <w:lang w:eastAsia="id-ID"/>
               </w:rPr>
+              <w:lastRenderedPageBreak/>
               <w:t>12</w:t>
             </w:r>
           </w:p>
@@ -8140,7 +6642,7 @@
                 <w:szCs w:val="24"/>
                 <w:lang w:eastAsia="id-ID"/>
               </w:rPr>
-              <w:t xml:space="preserve">Melakukan penelitian dengan tujuan mengkombinasikan metode SentiStrength, Hybrid TF-IDF dan Cosine Similarity untuk mengekstraksi ringkasan sentimen positif dan negatif masyarakat terhadap topik selebriti di Twitter secara otomatis. Metode SentiStrength digunakan untuk mendapatkan skor kekuatan sentimen dan mengklasifikasi tweet ke dalam kelas positif, negatif dan netral. Tweet bersentimen positif dan negatif diringkas dengan cara pemeringkatan tweet </w:t>
+              <w:t xml:space="preserve">Melakukan penelitian dengan tujuan mengkombinasikan metode SentiStrength, Hybrid TF-IDF dan Cosine Similarity untuk mengekstraksi ringkasan sentimen positif dan negatif masyarakat terhadap topik selebriti di Twitter secara otomatis. Metode SentiStrength digunakan untuk mendapatkan skor kekuatan sentimen dan mengklasifikasi tweet ke dalam kelas positif, negatif dan netral. Tweet bersentimen positif dan negatif diringkas dengan cara pemeringkatan tweet menggunakan Hybrid TF-IDF yang dikombinasi dengan skor kekuatan sentimen, kemudian menghilangkan tweet yang mirip menggunakan Cosine Similarity. Hasil pengujian memperlihatkan bahwa kombinasi </w:t>
             </w:r>
             <w:r>
               <w:rPr>
@@ -8150,7 +6652,7 @@
                 <w:lang w:eastAsia="id-ID"/>
               </w:rPr>
               <w:lastRenderedPageBreak/>
-              <w:t>menggunakan Hybrid TF-IDF yang dikombinasi dengan skor kekuatan sentimen, kemudian menghilangkan tweet yang mirip menggunakan Cosine Similarity. Hasil pengujian memperlihatkan bahwa kombinasi SentiStrength, Hybrid TF-IDF, dan Cosine Similarity mampu menghasilkan ringkasan sentimen dengan akurasi yang lebih baik dibandingkan menggunakan Hybrid TF-IDF saja, dengan perolehan akurasi rata-rata sebesar 60% dan f-measure sebesar 62%.</w:t>
+              <w:t>SentiStrength, Hybrid TF-IDF, dan Cosine Similarity mampu menghasilkan ringkasan sentimen dengan akurasi yang lebih baik dibandingkan menggunakan Hybrid TF-IDF saja, dengan perolehan akurasi rata-rata sebesar 60% dan f-measure sebesar 62%.</w:t>
             </w:r>
           </w:p>
         </w:tc>
@@ -8189,7 +6691,6 @@
                 <w:szCs w:val="24"/>
                 <w:lang w:eastAsia="id-ID"/>
               </w:rPr>
-              <w:lastRenderedPageBreak/>
               <w:t>13</w:t>
             </w:r>
           </w:p>
@@ -8327,7 +6828,7 @@
                 <w:szCs w:val="24"/>
                 <w:lang w:eastAsia="id-ID"/>
               </w:rPr>
-              <w:t xml:space="preserve">Melakukan penelitian dengan tujuan untuk mengetahui langkah-langkah dalam melakukan analisis sentimen masyarakat Indonesia dengan menggunakan Program R, mengetahui topik-topik yang sering diperbincangkan masyarakat Indonesia terkait dengan BPJS serta mengetahui tanggapan masyarakat terhadap keberadaan BPJS.Data yang digunakan yaitu sebanyak 1000 tweets dan dibatasi hanya tweet berbahasa Indonesia </w:t>
+              <w:t xml:space="preserve">Melakukan penelitian dengan tujuan untuk mengetahui langkah-langkah dalam melakukan analisis sentimen masyarakat Indonesia dengan menggunakan Program R, mengetahui topik-topik yang sering diperbincangkan masyarakat Indonesia terkait dengan BPJS serta mengetahui tanggapan masyarakat terhadap keberadaan BPJS.Data yang digunakan yaitu sebanyak 1000 tweets dan dibatasi hanya tweet berbahasa Indonesia saja. Teknik analisis data pada penelitian ini dilakukan dengan text mining dan scoring sentiment.Pengambilan data, pengolahan data, serta visualisasi </w:t>
             </w:r>
             <w:r>
               <w:rPr>
@@ -8337,7 +6838,7 @@
                 <w:lang w:eastAsia="id-ID"/>
               </w:rPr>
               <w:lastRenderedPageBreak/>
-              <w:t>saja. Teknik analisis data pada penelitian ini dilakukan dengan text mining dan scoring sentiment.Pengambilan data, pengolahan data, serta visualisasi informasi dilakukan dengan bantuan Program R. Hasil analisis sentimen tweets masyarakat pada jejaring sosial Twitter terhadap BPJS cenderung bersentimen negatif.</w:t>
+              <w:t>informasi dilakukan dengan bantuan Program R. Hasil analisis sentimen tweets masyarakat pada jejaring sosial Twitter terhadap BPJS cenderung bersentimen negatif.</w:t>
             </w:r>
           </w:p>
         </w:tc>
@@ -8376,7 +6877,6 @@
                 <w:szCs w:val="24"/>
                 <w:lang w:eastAsia="id-ID"/>
               </w:rPr>
-              <w:lastRenderedPageBreak/>
               <w:t>14</w:t>
             </w:r>
           </w:p>

</xml_diff>

<commit_message>
fix program & add dashboard
</commit_message>
<xml_diff>
--- a/Dokumen TA/Paper/BAB II.docx
+++ b/Dokumen TA/Paper/BAB II.docx
@@ -1992,7 +1992,7 @@
             <w:rPr>
               <w:rFonts w:ascii="Cambria Math" w:hAnsi="Cambria Math"/>
             </w:rPr>
-            <m:t>+</m:t>
+            <m:t>-</m:t>
           </m:r>
           <m:d>
             <m:dPr>
@@ -2181,7 +2181,13 @@
         <w:rPr>
           <w:rFonts w:eastAsiaTheme="minorEastAsia"/>
         </w:rPr>
-        <w:t>negatif atau nol</w:t>
+        <w:t xml:space="preserve">positif </w:t>
+      </w:r>
+      <w:r>
+        <w:rPr>
+          <w:rFonts w:eastAsiaTheme="minorEastAsia"/>
+        </w:rPr>
+        <w:t>atau nol</w:t>
       </w:r>
     </w:p>
     <w:p>
@@ -2584,7 +2590,7 @@
           <w:i/>
           <w:szCs w:val="24"/>
         </w:rPr>
-        <w:t>eighbors</w:t>
+        <w:t>eighbor</w:t>
       </w:r>
     </w:p>
     <w:p>
@@ -2635,7 +2641,7 @@
           <w:i/>
           <w:szCs w:val="24"/>
         </w:rPr>
-        <w:t>eighbors</w:t>
+        <w:t>eighbor</w:t>
       </w:r>
       <w:r>
         <w:rPr>
@@ -3109,8 +3115,6 @@
         </w:rPr>
         <w:t>latih</w:t>
       </w:r>
-      <w:bookmarkStart w:id="0" w:name="_GoBack"/>
-      <w:bookmarkEnd w:id="0"/>
     </w:p>
     <w:p>
       <w:pPr>
@@ -3270,6 +3274,7 @@
       <w:r>
         <w:t xml:space="preserve">tertentu hingga jumlah kuota yang diinginkan tercapai (Vina &amp; Wibowo, 2019). </w:t>
       </w:r>
+      <w:bookmarkStart w:id="0" w:name="_GoBack"/>
       <w:r>
         <w:t xml:space="preserve">Dalam penelitian ini proses </w:t>
       </w:r>
@@ -3280,7 +3285,31 @@
         <w:t>modeling</w:t>
       </w:r>
       <w:r>
-        <w:t xml:space="preserve"> melibatkan </w:t>
+        <w:t xml:space="preserve"> melibatkan</w:t>
+      </w:r>
+      <w:r>
+        <w:t xml:space="preserve"> </w:t>
+      </w:r>
+      <w:r>
+        <w:t xml:space="preserve">pembobotan kata </w:t>
+      </w:r>
+      <w:r>
+        <w:rPr>
+          <w:i/>
+        </w:rPr>
+        <w:t>CountVectorizer</w:t>
+      </w:r>
+      <w:r>
+        <w:rPr>
+          <w:i/>
+        </w:rPr>
+        <w:t xml:space="preserve"> </w:t>
+      </w:r>
+      <w:r>
+        <w:t>dan</w:t>
+      </w:r>
+      <w:r>
+        <w:t xml:space="preserve"> </w:t>
       </w:r>
       <w:r>
         <w:t xml:space="preserve">algoritme </w:t>
@@ -3289,19 +3318,28 @@
         <w:rPr>
           <w:i/>
         </w:rPr>
-        <w:t>K-Nearest Neighbor</w:t>
-      </w:r>
-      <w:r>
-        <w:t xml:space="preserve"> (KNN) dan pembobotan kata </w:t>
-      </w:r>
-      <w:r>
-        <w:rPr>
-          <w:i/>
-        </w:rPr>
-        <w:t>CountVectorizer</w:t>
-      </w:r>
-      <w:r>
-        <w:t xml:space="preserve"> dengan data latih yang dig</w:t>
+        <w:t xml:space="preserve">K-Nearest </w:t>
+      </w:r>
+      <w:r>
+        <w:rPr>
+          <w:rFonts w:cs="Times New Roman"/>
+          <w:i/>
+        </w:rPr>
+        <w:t>N</w:t>
+      </w:r>
+      <w:r>
+        <w:rPr>
+          <w:rFonts w:cs="Times New Roman"/>
+          <w:i/>
+          <w:szCs w:val="24"/>
+        </w:rPr>
+        <w:t xml:space="preserve">eighbor </w:t>
+      </w:r>
+      <w:r>
+        <w:t xml:space="preserve">(KNN) </w:t>
+      </w:r>
+      <w:r>
+        <w:t>dengan data latih yang dig</w:t>
       </w:r>
       <w:r>
         <w:t>unakan</w:t>
@@ -3354,6 +3392,7 @@
       <w:r>
         <w:t xml:space="preserve"> negatif.</w:t>
       </w:r>
+      <w:bookmarkEnd w:id="0"/>
     </w:p>
     <w:p>
       <w:pPr>
@@ -8627,7 +8666,7 @@
 </file>
 
 <file path=customXml/itemProps1.xml><?xml version="1.0" encoding="utf-8"?>
-<ds:datastoreItem xmlns:ds="http://schemas.openxmlformats.org/officeDocument/2006/customXml" ds:itemID="{FFF48557-8AB6-40D2-9B9D-C43905046C26}">
+<ds:datastoreItem xmlns:ds="http://schemas.openxmlformats.org/officeDocument/2006/customXml" ds:itemID="{924F6E9A-53AD-4F40-8DA0-64D14AF3AB8D}">
   <ds:schemaRefs>
     <ds:schemaRef ds:uri="http://schemas.openxmlformats.org/officeDocument/2006/bibliography"/>
   </ds:schemaRefs>

</xml_diff>